<commit_message>
i add new information 14
</commit_message>
<xml_diff>
--- a/Курсовая работа основа 2.docx
+++ b/Курсовая работа основа 2.docx
@@ -1,6 +1,6 @@
 
 <file path=word/document.xml><?xml version="1.0" encoding="utf-8"?>
-<w:document xmlns:wpc="http://schemas.microsoft.com/office/word/2010/wordprocessingCanvas" xmlns:mc="http://schemas.openxmlformats.org/markup-compatibility/2006" xmlns:o="urn:schemas-microsoft-com:office:office" xmlns:r="http://schemas.openxmlformats.org/officeDocument/2006/relationships" xmlns:m="http://schemas.openxmlformats.org/officeDocument/2006/math" xmlns:v="urn:schemas-microsoft-com:vml" xmlns:wp14="http://schemas.microsoft.com/office/word/2010/wordprocessingDrawing" xmlns:wp="http://schemas.openxmlformats.org/drawingml/2006/wordprocessingDrawing" xmlns:w10="urn:schemas-microsoft-com:office:word" xmlns:w="http://schemas.openxmlformats.org/wordprocessingml/2006/main" xmlns:w14="http://schemas.microsoft.com/office/word/2010/wordml" xmlns:wpg="http://schemas.microsoft.com/office/word/2010/wordprocessingGroup" xmlns:wpi="http://schemas.microsoft.com/office/word/2010/wordprocessingInk" xmlns:wne="http://schemas.microsoft.com/office/word/2006/wordml" xmlns:wps="http://schemas.microsoft.com/office/word/2010/wordprocessingShape" mc:Ignorable="w14 wp14">
+<w:document xmlns:wpc="http://schemas.microsoft.com/office/word/2010/wordprocessingCanvas" xmlns:cx="http://schemas.microsoft.com/office/drawing/2014/chartex" xmlns:cx1="http://schemas.microsoft.com/office/drawing/2015/9/8/chartex" xmlns:cx2="http://schemas.microsoft.com/office/drawing/2015/10/21/chartex" xmlns:cx3="http://schemas.microsoft.com/office/drawing/2016/5/9/chartex" xmlns:cx4="http://schemas.microsoft.com/office/drawing/2016/5/10/chartex" xmlns:cx5="http://schemas.microsoft.com/office/drawing/2016/5/11/chartex" xmlns:cx6="http://schemas.microsoft.com/office/drawing/2016/5/12/chartex" xmlns:cx7="http://schemas.microsoft.com/office/drawing/2016/5/13/chartex" xmlns:cx8="http://schemas.microsoft.com/office/drawing/2016/5/14/chartex" xmlns:mc="http://schemas.openxmlformats.org/markup-compatibility/2006" xmlns:aink="http://schemas.microsoft.com/office/drawing/2016/ink" xmlns:am3d="http://schemas.microsoft.com/office/drawing/2017/model3d" xmlns:o="urn:schemas-microsoft-com:office:office" xmlns:r="http://schemas.openxmlformats.org/officeDocument/2006/relationships" xmlns:m="http://schemas.openxmlformats.org/officeDocument/2006/math" xmlns:v="urn:schemas-microsoft-com:vml" xmlns:wp14="http://schemas.microsoft.com/office/word/2010/wordprocessingDrawing" xmlns:wp="http://schemas.openxmlformats.org/drawingml/2006/wordprocessingDrawing" xmlns:w10="urn:schemas-microsoft-com:office:word" xmlns:w="http://schemas.openxmlformats.org/wordprocessingml/2006/main" xmlns:w14="http://schemas.microsoft.com/office/word/2010/wordml" xmlns:w15="http://schemas.microsoft.com/office/word/2012/wordml" xmlns:w16cex="http://schemas.microsoft.com/office/word/2018/wordml/cex" xmlns:w16cid="http://schemas.microsoft.com/office/word/2016/wordml/cid" xmlns:w16="http://schemas.microsoft.com/office/word/2018/wordml" xmlns:w16se="http://schemas.microsoft.com/office/word/2015/wordml/symex" xmlns:wpg="http://schemas.microsoft.com/office/word/2010/wordprocessingGroup" xmlns:wpi="http://schemas.microsoft.com/office/word/2010/wordprocessingInk" xmlns:wne="http://schemas.microsoft.com/office/word/2006/wordml" xmlns:wps="http://schemas.microsoft.com/office/word/2010/wordprocessingShape" mc:Ignorable="w14 w15 w16se w16cid w16 w16cex wp14">
   <w:body>
     <w:p>
       <w:pPr>
@@ -151,25 +151,7 @@
           <w:sz w:val="28"/>
           <w:szCs w:val="28"/>
         </w:rPr>
-        <w:t xml:space="preserve">Председатель </w:t>
-      </w:r>
-      <w:proofErr w:type="gramStart"/>
-      <w:r>
-        <w:rPr>
-          <w:rFonts w:ascii="Times New Roman" w:eastAsia="Times New Roman" w:hAnsi="Times New Roman" w:cs="Times New Roman"/>
-          <w:sz w:val="28"/>
-          <w:szCs w:val="28"/>
-        </w:rPr>
-        <w:t>предметной</w:t>
-      </w:r>
-      <w:proofErr w:type="gramEnd"/>
-      <w:r>
-        <w:rPr>
-          <w:rFonts w:ascii="Times New Roman" w:eastAsia="Times New Roman" w:hAnsi="Times New Roman" w:cs="Times New Roman"/>
-          <w:sz w:val="28"/>
-          <w:szCs w:val="28"/>
-        </w:rPr>
-        <w:t xml:space="preserve"> (цикловой)                         Директор техникума </w:t>
+        <w:t xml:space="preserve">Председатель предметной (цикловой)                         Директор техникума </w:t>
       </w:r>
     </w:p>
     <w:p>
@@ -473,7 +455,7 @@
           <w:sz w:val="28"/>
           <w:szCs w:val="28"/>
         </w:rPr>
-        <w:t xml:space="preserve">Выполнил: студентка 3 курса группы ИС-31 </w:t>
+        <w:t xml:space="preserve">Выполнил: студент 3 курса группы ИС-31 </w:t>
       </w:r>
     </w:p>
     <w:p>
@@ -717,7 +699,6 @@
         </w:rPr>
         <w:t>Составление т</w:t>
       </w:r>
-      <w:proofErr w:type="spellStart"/>
       <w:r>
         <w:rPr>
           <w:rFonts w:ascii="Times New Roman" w:eastAsia="Times New Roman" w:hAnsi="Times New Roman" w:cs="Times New Roman"/>
@@ -737,7 +718,6 @@
         </w:rPr>
         <w:t>го</w:t>
       </w:r>
-      <w:proofErr w:type="spellEnd"/>
       <w:r>
         <w:rPr>
           <w:rFonts w:ascii="Times New Roman" w:eastAsia="Times New Roman" w:hAnsi="Times New Roman" w:cs="Times New Roman"/>
@@ -745,19 +725,8 @@
           <w:szCs w:val="28"/>
           <w:highlight w:val="white"/>
         </w:rPr>
-        <w:t xml:space="preserve"> </w:t>
-      </w:r>
-      <w:proofErr w:type="spellStart"/>
-      <w:r>
-        <w:rPr>
-          <w:rFonts w:ascii="Times New Roman" w:eastAsia="Times New Roman" w:hAnsi="Times New Roman" w:cs="Times New Roman"/>
-          <w:sz w:val="28"/>
-          <w:szCs w:val="28"/>
-          <w:highlight w:val="white"/>
-        </w:rPr>
-        <w:t>задани</w:t>
-      </w:r>
-      <w:proofErr w:type="spellEnd"/>
+        <w:t xml:space="preserve"> задани</w:t>
+      </w:r>
       <w:r>
         <w:rPr>
           <w:rFonts w:ascii="Times New Roman" w:eastAsia="Times New Roman" w:hAnsi="Times New Roman" w:cs="Times New Roman"/>
@@ -2160,7 +2129,6 @@
         </w:rPr>
         <w:t>.</w:t>
       </w:r>
-      <w:proofErr w:type="spellStart"/>
       <w:r>
         <w:rPr>
           <w:rFonts w:ascii="Times New Roman" w:eastAsia="Times New Roman" w:hAnsi="Times New Roman" w:cs="Times New Roman"/>
@@ -2170,7 +2138,6 @@
         </w:rPr>
         <w:t>io</w:t>
       </w:r>
-      <w:proofErr w:type="spellEnd"/>
       <w:r>
         <w:rPr>
           <w:rFonts w:ascii="Times New Roman" w:eastAsia="Times New Roman" w:hAnsi="Times New Roman" w:cs="Times New Roman"/>
@@ -2236,27 +2203,7 @@
           <w:szCs w:val="28"/>
           <w:lang w:val="ru-RU"/>
         </w:rPr>
-        <w:t xml:space="preserve">-модели в нотации </w:t>
-      </w:r>
-      <w:proofErr w:type="spellStart"/>
-      <w:r>
-        <w:rPr>
-          <w:rFonts w:ascii="Times New Roman" w:eastAsia="Times New Roman" w:hAnsi="Times New Roman" w:cs="Times New Roman"/>
-          <w:sz w:val="28"/>
-          <w:szCs w:val="28"/>
-          <w:lang w:val="ru-RU"/>
-        </w:rPr>
-        <w:t>Гейн-Сарсона</w:t>
-      </w:r>
-      <w:proofErr w:type="spellEnd"/>
-      <w:r>
-        <w:rPr>
-          <w:rFonts w:ascii="Times New Roman" w:eastAsia="Times New Roman" w:hAnsi="Times New Roman" w:cs="Times New Roman"/>
-          <w:sz w:val="28"/>
-          <w:szCs w:val="28"/>
-          <w:lang w:val="ru-RU"/>
-        </w:rPr>
-        <w:t xml:space="preserve"> с использованием </w:t>
+        <w:t xml:space="preserve">-модели в нотации Гейн-Сарсона с использованием </w:t>
       </w:r>
       <w:r>
         <w:rPr>
@@ -2303,7 +2250,6 @@
         </w:rPr>
         <w:t>.</w:t>
       </w:r>
-      <w:proofErr w:type="spellStart"/>
       <w:r>
         <w:rPr>
           <w:rFonts w:ascii="Times New Roman" w:eastAsia="Times New Roman" w:hAnsi="Times New Roman" w:cs="Times New Roman"/>
@@ -2313,7 +2259,6 @@
         </w:rPr>
         <w:t>io</w:t>
       </w:r>
-      <w:proofErr w:type="spellEnd"/>
       <w:r>
         <w:rPr>
           <w:rFonts w:ascii="Times New Roman" w:eastAsia="Times New Roman" w:hAnsi="Times New Roman" w:cs="Times New Roman"/>
@@ -2379,27 +2324,7 @@
           <w:szCs w:val="28"/>
           <w:lang w:val="ru-RU"/>
         </w:rPr>
-        <w:t xml:space="preserve">-модели (модели сущность связь) в нотации </w:t>
-      </w:r>
-      <w:proofErr w:type="spellStart"/>
-      <w:r>
-        <w:rPr>
-          <w:rFonts w:ascii="Times New Roman" w:eastAsia="Times New Roman" w:hAnsi="Times New Roman" w:cs="Times New Roman"/>
-          <w:sz w:val="28"/>
-          <w:szCs w:val="28"/>
-          <w:lang w:val="ru-RU"/>
-        </w:rPr>
-        <w:t>Баркера</w:t>
-      </w:r>
-      <w:proofErr w:type="spellEnd"/>
-      <w:r>
-        <w:rPr>
-          <w:rFonts w:ascii="Times New Roman" w:eastAsia="Times New Roman" w:hAnsi="Times New Roman" w:cs="Times New Roman"/>
-          <w:sz w:val="28"/>
-          <w:szCs w:val="28"/>
-          <w:lang w:val="ru-RU"/>
-        </w:rPr>
-        <w:t xml:space="preserve"> с использованием </w:t>
+        <w:t xml:space="preserve">-модели (модели сущность связь) в нотации Баркера с использованием </w:t>
       </w:r>
       <w:r>
         <w:rPr>
@@ -2446,7 +2371,6 @@
         </w:rPr>
         <w:t>.</w:t>
       </w:r>
-      <w:proofErr w:type="spellStart"/>
       <w:r>
         <w:rPr>
           <w:rFonts w:ascii="Times New Roman" w:eastAsia="Times New Roman" w:hAnsi="Times New Roman" w:cs="Times New Roman"/>
@@ -2456,7 +2380,6 @@
         </w:rPr>
         <w:t>io</w:t>
       </w:r>
-      <w:proofErr w:type="spellEnd"/>
       <w:r>
         <w:rPr>
           <w:rFonts w:ascii="Times New Roman" w:eastAsia="Times New Roman" w:hAnsi="Times New Roman" w:cs="Times New Roman"/>
@@ -2616,27 +2539,7 @@
           <w:szCs w:val="28"/>
           <w:lang w:val="ru-RU"/>
         </w:rPr>
-        <w:t>«</w:t>
-      </w:r>
-      <w:proofErr w:type="spellStart"/>
-      <w:r>
-        <w:rPr>
-          <w:rFonts w:ascii="Times New Roman" w:eastAsia="Times New Roman" w:hAnsi="Times New Roman" w:cs="Times New Roman"/>
-          <w:sz w:val="28"/>
-          <w:szCs w:val="28"/>
-          <w:lang w:val="ru-RU"/>
-        </w:rPr>
-        <w:t>Музторг</w:t>
-      </w:r>
-      <w:proofErr w:type="spellEnd"/>
-      <w:r>
-        <w:rPr>
-          <w:rFonts w:ascii="Times New Roman" w:eastAsia="Times New Roman" w:hAnsi="Times New Roman" w:cs="Times New Roman"/>
-          <w:sz w:val="28"/>
-          <w:szCs w:val="28"/>
-          <w:lang w:val="ru-RU"/>
-        </w:rPr>
-        <w:t>»</w:t>
+        <w:t>«Музторг»</w:t>
       </w:r>
       <w:r>
         <w:rPr>
@@ -2718,27 +2621,7 @@
           <w:szCs w:val="28"/>
           <w:lang w:val="ru-RU"/>
         </w:rPr>
-        <w:t>«</w:t>
-      </w:r>
-      <w:proofErr w:type="spellStart"/>
-      <w:r>
-        <w:rPr>
-          <w:rFonts w:ascii="Times New Roman" w:eastAsia="Times New Roman" w:hAnsi="Times New Roman" w:cs="Times New Roman"/>
-          <w:sz w:val="28"/>
-          <w:szCs w:val="28"/>
-          <w:lang w:val="ru-RU"/>
-        </w:rPr>
-        <w:t>Музторг</w:t>
-      </w:r>
-      <w:proofErr w:type="spellEnd"/>
-      <w:r>
-        <w:rPr>
-          <w:rFonts w:ascii="Times New Roman" w:eastAsia="Times New Roman" w:hAnsi="Times New Roman" w:cs="Times New Roman"/>
-          <w:sz w:val="28"/>
-          <w:szCs w:val="28"/>
-          <w:lang w:val="ru-RU"/>
-        </w:rPr>
-        <w:t xml:space="preserve">» </w:t>
+        <w:t xml:space="preserve">«Музторг» </w:t>
       </w:r>
       <w:r>
         <w:rPr>
@@ -2877,7 +2760,7 @@
                     </pic:cNvPicPr>
                   </pic:nvPicPr>
                   <pic:blipFill>
-                    <a:blip r:embed="rId9" cstate="print">
+                    <a:blip r:embed="rId8" cstate="print">
                       <a:extLst>
                         <a:ext uri="{28A0092B-C50C-407E-A947-70E740481C1C}">
                           <a14:useLocalDpi xmlns:a14="http://schemas.microsoft.com/office/drawing/2010/main" val="0"/>
@@ -3246,27 +3129,7 @@
           <w:szCs w:val="28"/>
           <w:lang w:val="ru-RU"/>
         </w:rPr>
-        <w:t>«</w:t>
-      </w:r>
-      <w:proofErr w:type="spellStart"/>
-      <w:r>
-        <w:rPr>
-          <w:rFonts w:ascii="Times New Roman" w:eastAsia="Times New Roman" w:hAnsi="Times New Roman" w:cs="Times New Roman"/>
-          <w:sz w:val="28"/>
-          <w:szCs w:val="28"/>
-          <w:lang w:val="ru-RU"/>
-        </w:rPr>
-        <w:t>Музторг</w:t>
-      </w:r>
-      <w:proofErr w:type="spellEnd"/>
-      <w:r>
-        <w:rPr>
-          <w:rFonts w:ascii="Times New Roman" w:eastAsia="Times New Roman" w:hAnsi="Times New Roman" w:cs="Times New Roman"/>
-          <w:sz w:val="28"/>
-          <w:szCs w:val="28"/>
-          <w:lang w:val="ru-RU"/>
-        </w:rPr>
-        <w:t>»</w:t>
+        <w:t>«Музторг»</w:t>
       </w:r>
       <w:r>
         <w:rPr>
@@ -3369,27 +3232,7 @@
           <w:szCs w:val="28"/>
           <w:lang w:val="ru-RU"/>
         </w:rPr>
-        <w:t>«</w:t>
-      </w:r>
-      <w:proofErr w:type="spellStart"/>
-      <w:r>
-        <w:rPr>
-          <w:rFonts w:ascii="Times New Roman" w:eastAsia="Times New Roman" w:hAnsi="Times New Roman" w:cs="Times New Roman"/>
-          <w:sz w:val="28"/>
-          <w:szCs w:val="28"/>
-          <w:lang w:val="ru-RU"/>
-        </w:rPr>
-        <w:t>Музторг</w:t>
-      </w:r>
-      <w:proofErr w:type="spellEnd"/>
-      <w:r>
-        <w:rPr>
-          <w:rFonts w:ascii="Times New Roman" w:eastAsia="Times New Roman" w:hAnsi="Times New Roman" w:cs="Times New Roman"/>
-          <w:sz w:val="28"/>
-          <w:szCs w:val="28"/>
-          <w:lang w:val="ru-RU"/>
-        </w:rPr>
-        <w:t>»</w:t>
+        <w:t>«Музторг»</w:t>
       </w:r>
       <w:r>
         <w:rPr>
@@ -3677,27 +3520,7 @@
           <w:szCs w:val="28"/>
           <w:lang w:val="ru-RU"/>
         </w:rPr>
-        <w:t>«</w:t>
-      </w:r>
-      <w:proofErr w:type="spellStart"/>
-      <w:r>
-        <w:rPr>
-          <w:rFonts w:ascii="Times New Roman" w:eastAsia="Times New Roman" w:hAnsi="Times New Roman" w:cs="Times New Roman"/>
-          <w:sz w:val="28"/>
-          <w:szCs w:val="28"/>
-          <w:lang w:val="ru-RU"/>
-        </w:rPr>
-        <w:t>Музторг</w:t>
-      </w:r>
-      <w:proofErr w:type="spellEnd"/>
-      <w:r>
-        <w:rPr>
-          <w:rFonts w:ascii="Times New Roman" w:eastAsia="Times New Roman" w:hAnsi="Times New Roman" w:cs="Times New Roman"/>
-          <w:sz w:val="28"/>
-          <w:szCs w:val="28"/>
-          <w:lang w:val="ru-RU"/>
-        </w:rPr>
-        <w:t>»</w:t>
+        <w:t>«Музторг»</w:t>
       </w:r>
       <w:r>
         <w:rPr>
@@ -4472,7 +4295,7 @@
                     </pic:cNvPicPr>
                   </pic:nvPicPr>
                   <pic:blipFill>
-                    <a:blip r:embed="rId10" cstate="print">
+                    <a:blip r:embed="rId9" cstate="print">
                       <a:extLst>
                         <a:ext uri="{28A0092B-C50C-407E-A947-70E740481C1C}">
                           <a14:useLocalDpi xmlns:a14="http://schemas.microsoft.com/office/drawing/2010/main" val="0"/>
@@ -4654,7 +4477,7 @@
                     </pic:cNvPicPr>
                   </pic:nvPicPr>
                   <pic:blipFill>
-                    <a:blip r:embed="rId11" cstate="print">
+                    <a:blip r:embed="rId10" cstate="print">
                       <a:extLst>
                         <a:ext uri="{28A0092B-C50C-407E-A947-70E740481C1C}">
                           <a14:useLocalDpi xmlns:a14="http://schemas.microsoft.com/office/drawing/2010/main" val="0"/>
@@ -7694,7 +7517,7 @@
                     </pic:cNvPicPr>
                   </pic:nvPicPr>
                   <pic:blipFill>
-                    <a:blip r:embed="rId12" cstate="print">
+                    <a:blip r:embed="rId11" cstate="print">
                       <a:extLst>
                         <a:ext uri="{28A0092B-C50C-407E-A947-70E740481C1C}">
                           <a14:useLocalDpi xmlns:a14="http://schemas.microsoft.com/office/drawing/2010/main" val="0"/>
@@ -11401,51 +11224,7 @@
           <w:szCs w:val="28"/>
           <w:lang w:val="ru-RU"/>
         </w:rPr>
-        <w:t xml:space="preserve">, поддерживаемых программными средствами моделирования </w:t>
-      </w:r>
-      <w:proofErr w:type="spellStart"/>
-      <w:r>
-        <w:rPr>
-          <w:rFonts w:ascii="Times New Roman" w:eastAsia="Times New Roman" w:hAnsi="Times New Roman" w:cs="Times New Roman"/>
-          <w:bCs/>
-          <w:sz w:val="28"/>
-          <w:szCs w:val="28"/>
-          <w:lang w:val="ru-RU"/>
-        </w:rPr>
-        <w:t>ERWin</w:t>
-      </w:r>
-      <w:proofErr w:type="spellEnd"/>
-      <w:r>
-        <w:rPr>
-          <w:rFonts w:ascii="Times New Roman" w:eastAsia="Times New Roman" w:hAnsi="Times New Roman" w:cs="Times New Roman"/>
-          <w:bCs/>
-          <w:sz w:val="28"/>
-          <w:szCs w:val="28"/>
-          <w:lang w:val="ru-RU"/>
-        </w:rPr>
-        <w:t xml:space="preserve"> 4.х и </w:t>
-      </w:r>
-      <w:proofErr w:type="spellStart"/>
-      <w:r>
-        <w:rPr>
-          <w:rFonts w:ascii="Times New Roman" w:eastAsia="Times New Roman" w:hAnsi="Times New Roman" w:cs="Times New Roman"/>
-          <w:bCs/>
-          <w:sz w:val="28"/>
-          <w:szCs w:val="28"/>
-          <w:lang w:val="ru-RU"/>
-        </w:rPr>
-        <w:t>BPWin</w:t>
-      </w:r>
-      <w:proofErr w:type="spellEnd"/>
-      <w:r>
-        <w:rPr>
-          <w:rFonts w:ascii="Times New Roman" w:eastAsia="Times New Roman" w:hAnsi="Times New Roman" w:cs="Times New Roman"/>
-          <w:bCs/>
-          <w:sz w:val="28"/>
-          <w:szCs w:val="28"/>
-          <w:lang w:val="ru-RU"/>
-        </w:rPr>
-        <w:t xml:space="preserve"> 4.х. </w:t>
+        <w:t xml:space="preserve">, поддерживаемых программными средствами моделирования ERWin 4.х и BPWin 4.х. </w:t>
       </w:r>
     </w:p>
     <w:p>
@@ -11858,25 +11637,7 @@
           <w:sz w:val="28"/>
           <w:szCs w:val="28"/>
         </w:rPr>
-        <w:t xml:space="preserve">Технические средства, обеспечивающие хранение информации, должны использовать современные технологии, позволяющие обеспечить повышенную надежность хранения данных и оперативную замену оборудования (распределенная избыточная запись/считывание данных; </w:t>
-      </w:r>
-      <w:proofErr w:type="spellStart"/>
-      <w:r>
-        <w:rPr>
-          <w:rFonts w:ascii="Times New Roman" w:eastAsia="Times New Roman" w:hAnsi="Times New Roman" w:cs="Times New Roman"/>
-          <w:sz w:val="28"/>
-          <w:szCs w:val="28"/>
-        </w:rPr>
-        <w:t>зеркалирование</w:t>
-      </w:r>
-      <w:proofErr w:type="spellEnd"/>
-      <w:r>
-        <w:rPr>
-          <w:rFonts w:ascii="Times New Roman" w:eastAsia="Times New Roman" w:hAnsi="Times New Roman" w:cs="Times New Roman"/>
-          <w:sz w:val="28"/>
-          <w:szCs w:val="28"/>
-        </w:rPr>
-        <w:t xml:space="preserve">; независимые дисковые массивы; кластеризация). </w:t>
+        <w:t xml:space="preserve">Технические средства, обеспечивающие хранение информации, должны использовать современные технологии, позволяющие обеспечить повышенную надежность хранения данных и оперативную замену оборудования (распределенная избыточная запись/считывание данных; зеркалирование; независимые дисковые массивы; кластеризация). </w:t>
       </w:r>
     </w:p>
     <w:p>
@@ -12935,7 +12696,7 @@
           <w:bCs/>
           <w:sz w:val="28"/>
           <w:szCs w:val="28"/>
-          <w:lang w:val="en-US"/>
+          <w:lang w:val="ru-RU"/>
         </w:rPr>
         <w:t xml:space="preserve"> [13]</w:t>
       </w:r>
@@ -15904,8 +15665,6 @@
         </w:rPr>
         <w:t xml:space="preserve"> [15]</w:t>
       </w:r>
-      <w:bookmarkStart w:id="1" w:name="_GoBack"/>
-      <w:bookmarkEnd w:id="1"/>
       <w:r>
         <w:rPr>
           <w:rFonts w:ascii="Times New Roman" w:eastAsia="Times New Roman" w:hAnsi="Times New Roman" w:cs="Times New Roman"/>
@@ -15995,7 +15754,7 @@
                     </pic:cNvPicPr>
                   </pic:nvPicPr>
                   <pic:blipFill>
-                    <a:blip r:embed="rId13">
+                    <a:blip r:embed="rId12">
                       <a:extLst>
                         <a:ext uri="{28A0092B-C50C-407E-A947-70E740481C1C}">
                           <a14:useLocalDpi xmlns:a14="http://schemas.microsoft.com/office/drawing/2010/main" val="0"/>
@@ -17043,39 +16802,7 @@
           <w:szCs w:val="28"/>
           <w:lang w:val="ru-RU"/>
         </w:rPr>
-        <w:t>Коцюба, И.Ю. Основы проектирования информационных систем</w:t>
-      </w:r>
-      <w:proofErr w:type="gramStart"/>
-      <w:r>
-        <w:rPr>
-          <w:szCs w:val="28"/>
-          <w:lang w:val="ru-RU"/>
-        </w:rPr>
-        <w:t xml:space="preserve"> :</w:t>
-      </w:r>
-      <w:proofErr w:type="gramEnd"/>
-      <w:r>
-        <w:rPr>
-          <w:szCs w:val="28"/>
-          <w:lang w:val="ru-RU"/>
-        </w:rPr>
-        <w:t xml:space="preserve"> учебное пособие / А.В. Чунаков, А.Н. Шишков. – СПб</w:t>
-      </w:r>
-      <w:proofErr w:type="gramStart"/>
-      <w:r>
-        <w:rPr>
-          <w:szCs w:val="28"/>
-          <w:lang w:val="ru-RU"/>
-        </w:rPr>
-        <w:t xml:space="preserve"> :</w:t>
-      </w:r>
-      <w:proofErr w:type="gramEnd"/>
-      <w:r>
-        <w:rPr>
-          <w:szCs w:val="28"/>
-          <w:lang w:val="ru-RU"/>
-        </w:rPr>
-        <w:t xml:space="preserve"> Университет ИТМО, 2016. – 206 с. – </w:t>
+        <w:t xml:space="preserve">Коцюба, И.Ю. Основы проектирования информационных систем : учебное пособие / А.В. Чунаков, А.Н. Шишков. – СПб : Университет ИТМО, 2016. – 206 с. – </w:t>
       </w:r>
       <w:r>
         <w:rPr>
@@ -17088,23 +16815,7 @@
           <w:szCs w:val="28"/>
           <w:lang w:val="ru-RU"/>
         </w:rPr>
-        <w:t xml:space="preserve"> 978-5-4332-0083-8. – Текст</w:t>
-      </w:r>
-      <w:proofErr w:type="gramStart"/>
-      <w:r>
-        <w:rPr>
-          <w:szCs w:val="28"/>
-          <w:lang w:val="ru-RU"/>
-        </w:rPr>
-        <w:t xml:space="preserve"> :</w:t>
-      </w:r>
-      <w:proofErr w:type="gramEnd"/>
-      <w:r>
-        <w:rPr>
-          <w:szCs w:val="28"/>
-          <w:lang w:val="ru-RU"/>
-        </w:rPr>
-        <w:t xml:space="preserve"> непосредственный.</w:t>
+        <w:t xml:space="preserve"> 978-5-4332-0083-8. – Текст : непосредственный.</w:t>
       </w:r>
     </w:p>
     <w:p>
@@ -17130,55 +16841,7 @@
           <w:szCs w:val="28"/>
           <w:lang w:val="ru-RU"/>
         </w:rPr>
-        <w:t>Мерзлякова Е.Ю. Человеко-машинное взаимодействие</w:t>
-      </w:r>
-      <w:proofErr w:type="gramStart"/>
-      <w:r>
-        <w:rPr>
-          <w:szCs w:val="28"/>
-          <w:lang w:val="ru-RU"/>
-        </w:rPr>
-        <w:t xml:space="preserve"> :</w:t>
-      </w:r>
-      <w:proofErr w:type="gramEnd"/>
-      <w:r>
-        <w:rPr>
-          <w:szCs w:val="28"/>
-          <w:lang w:val="ru-RU"/>
-        </w:rPr>
-        <w:t xml:space="preserve"> учебное пособие для дистанционного образования / Е.Ю. Мерзляков – Новосибирск : Сибирский </w:t>
-      </w:r>
-      <w:proofErr w:type="gramStart"/>
-      <w:r>
-        <w:rPr>
-          <w:szCs w:val="28"/>
-          <w:lang w:val="ru-RU"/>
-        </w:rPr>
-        <w:t>гос. университет</w:t>
-      </w:r>
-      <w:proofErr w:type="gramEnd"/>
-      <w:r>
-        <w:rPr>
-          <w:szCs w:val="28"/>
-          <w:lang w:val="ru-RU"/>
-        </w:rPr>
-        <w:t xml:space="preserve"> телекоммуникаций и информатики, 2017. – 49 с. – ISBN: 5-222-09156-2. – Текст</w:t>
-      </w:r>
-      <w:proofErr w:type="gramStart"/>
-      <w:r>
-        <w:rPr>
-          <w:szCs w:val="28"/>
-          <w:lang w:val="ru-RU"/>
-        </w:rPr>
-        <w:t xml:space="preserve"> :</w:t>
-      </w:r>
-      <w:proofErr w:type="gramEnd"/>
-      <w:r>
-        <w:rPr>
-          <w:szCs w:val="28"/>
-          <w:lang w:val="ru-RU"/>
-        </w:rPr>
-        <w:t xml:space="preserve"> непосредственный.</w:t>
+        <w:t>Мерзлякова Е.Ю. Человеко-машинное взаимодействие : учебное пособие для дистанционного образования / Е.Ю. Мерзляков – Новосибирск : Сибирский гос. университет телекоммуникаций и информатики, 2017. – 49 с. – ISBN: 5-222-09156-2. – Текст : непосредственный.</w:t>
       </w:r>
     </w:p>
     <w:p>
@@ -17336,41 +16999,14 @@
           <w:szCs w:val="28"/>
           <w:lang w:val="en-US"/>
         </w:rPr>
-        <w:t xml:space="preserve">Enterprise Architect. Enterprise architect user guide. </w:t>
-      </w:r>
-      <w:proofErr w:type="spellStart"/>
-      <w:r>
-        <w:rPr>
-          <w:sz w:val="28"/>
-          <w:szCs w:val="28"/>
-          <w:lang w:val="en-US"/>
-        </w:rPr>
-        <w:t>Sparx</w:t>
-      </w:r>
-      <w:proofErr w:type="spellEnd"/>
-      <w:r>
-        <w:rPr>
-          <w:sz w:val="28"/>
-          <w:szCs w:val="28"/>
-          <w:lang w:val="en-US"/>
-        </w:rPr>
-        <w:t xml:space="preserve"> Systems Pty Ltd. // November, 2014. – 3362 p. – </w:t>
-      </w:r>
-      <w:proofErr w:type="gramStart"/>
-      <w:r>
-        <w:rPr>
-          <w:sz w:val="28"/>
-          <w:szCs w:val="28"/>
-        </w:rPr>
-        <w:t>Текст :</w:t>
-      </w:r>
-      <w:proofErr w:type="gramEnd"/>
-      <w:r>
-        <w:rPr>
-          <w:sz w:val="28"/>
-          <w:szCs w:val="28"/>
-        </w:rPr>
-        <w:t xml:space="preserve"> непосредственный</w:t>
+        <w:t xml:space="preserve">Enterprise Architect. Enterprise architect user guide. Sparx Systems Pty Ltd. // November, 2014. – 3362 p. – </w:t>
+      </w:r>
+      <w:r>
+        <w:rPr>
+          <w:sz w:val="28"/>
+          <w:szCs w:val="28"/>
+        </w:rPr>
+        <w:t>Текст : непосредственный</w:t>
       </w:r>
       <w:r>
         <w:rPr>
@@ -17415,7 +17051,6 @@
         </w:rPr>
         <w:t xml:space="preserve">Systems and software engineering – Life cycle processes – Requirements engineering", IEEE/ISO/IEC Std., 2011. – </w:t>
       </w:r>
-      <w:proofErr w:type="gramStart"/>
       <w:r>
         <w:rPr>
           <w:sz w:val="28"/>
@@ -17429,16 +17064,7 @@
           <w:szCs w:val="28"/>
           <w:lang w:val="en-US"/>
         </w:rPr>
-        <w:t xml:space="preserve"> :</w:t>
-      </w:r>
-      <w:proofErr w:type="gramEnd"/>
-      <w:r>
-        <w:rPr>
-          <w:sz w:val="28"/>
-          <w:szCs w:val="28"/>
-          <w:lang w:val="en-US"/>
-        </w:rPr>
-        <w:t xml:space="preserve"> </w:t>
+        <w:t xml:space="preserve"> : </w:t>
       </w:r>
       <w:r>
         <w:rPr>
@@ -17480,110 +17106,38 @@
           <w:szCs w:val="28"/>
           <w:lang w:val="ru-RU"/>
         </w:rPr>
-        <w:t>Иванова, Г. С. Проектирование программного обеспечения</w:t>
-      </w:r>
-      <w:proofErr w:type="gramStart"/>
+        <w:t xml:space="preserve">Иванова, Г. С. Проектирование программного обеспечения : учебное пособие / Г. С. Иванова, Т. Н. Ничушкина. – Москва : МГТУ им. </w:t>
+      </w:r>
       <w:r>
         <w:rPr>
           <w:color w:val="000000"/>
           <w:szCs w:val="28"/>
           <w:lang w:val="ru-RU"/>
         </w:rPr>
-        <w:t xml:space="preserve"> :</w:t>
-      </w:r>
-      <w:proofErr w:type="gramEnd"/>
+        <w:t>Н. Э. Баумана, 2002. – 102</w:t>
+      </w:r>
       <w:r>
         <w:rPr>
           <w:color w:val="000000"/>
           <w:szCs w:val="28"/>
           <w:lang w:val="ru-RU"/>
         </w:rPr>
-        <w:t xml:space="preserve"> учебное пособие / Г. С. Иванова, Т. Н. </w:t>
-      </w:r>
-      <w:proofErr w:type="spellStart"/>
+        <w:t xml:space="preserve"> с. – </w:t>
+      </w:r>
       <w:r>
         <w:rPr>
           <w:color w:val="000000"/>
           <w:szCs w:val="28"/>
-          <w:lang w:val="ru-RU"/>
-        </w:rPr>
-        <w:t>Ничушкина</w:t>
-      </w:r>
-      <w:proofErr w:type="spellEnd"/>
+        </w:rPr>
+        <w:t>ISBN</w:t>
+      </w:r>
       <w:r>
         <w:rPr>
           <w:color w:val="000000"/>
           <w:szCs w:val="28"/>
           <w:lang w:val="ru-RU"/>
         </w:rPr>
-        <w:t>. – Москва</w:t>
-      </w:r>
-      <w:proofErr w:type="gramStart"/>
-      <w:r>
-        <w:rPr>
-          <w:color w:val="000000"/>
-          <w:szCs w:val="28"/>
-          <w:lang w:val="ru-RU"/>
-        </w:rPr>
-        <w:t xml:space="preserve"> :</w:t>
-      </w:r>
-      <w:proofErr w:type="gramEnd"/>
-      <w:r>
-        <w:rPr>
-          <w:color w:val="000000"/>
-          <w:szCs w:val="28"/>
-          <w:lang w:val="ru-RU"/>
-        </w:rPr>
-        <w:t xml:space="preserve"> МГТУ им. </w:t>
-      </w:r>
-      <w:r>
-        <w:rPr>
-          <w:color w:val="000000"/>
-          <w:szCs w:val="28"/>
-          <w:lang w:val="ru-RU"/>
-        </w:rPr>
-        <w:t>Н. Э. Баумана, 2002. – 102</w:t>
-      </w:r>
-      <w:r>
-        <w:rPr>
-          <w:color w:val="000000"/>
-          <w:szCs w:val="28"/>
-          <w:lang w:val="ru-RU"/>
-        </w:rPr>
-        <w:t xml:space="preserve"> с. – </w:t>
-      </w:r>
-      <w:r>
-        <w:rPr>
-          <w:color w:val="000000"/>
-          <w:szCs w:val="28"/>
-        </w:rPr>
-        <w:t>ISBN</w:t>
-      </w:r>
-      <w:r>
-        <w:rPr>
-          <w:color w:val="000000"/>
-          <w:szCs w:val="28"/>
-          <w:lang w:val="ru-RU"/>
-        </w:rPr>
-        <w:t xml:space="preserve"> 5-7038-2285-8. – Текст</w:t>
-      </w:r>
-      <w:proofErr w:type="gramStart"/>
-      <w:r>
-        <w:rPr>
-          <w:color w:val="000000"/>
-          <w:szCs w:val="28"/>
-          <w:lang w:val="ru-RU"/>
-        </w:rPr>
-        <w:t xml:space="preserve"> :</w:t>
-      </w:r>
-      <w:proofErr w:type="gramEnd"/>
-      <w:r>
-        <w:rPr>
-          <w:color w:val="000000"/>
-          <w:szCs w:val="28"/>
-          <w:lang w:val="ru-RU"/>
-        </w:rPr>
-        <w:t xml:space="preserve"> непосредственный.</w:t>
+        <w:t xml:space="preserve"> 5-7038-2285-8. – Текст : непосредственный.</w:t>
       </w:r>
     </w:p>
     <w:p>
@@ -17610,57 +17164,21 @@
           <w:szCs w:val="28"/>
           <w:lang w:val="ru-RU"/>
         </w:rPr>
-        <w:t>Назаров, С. В. Архитектура и проектирование программных систем</w:t>
-      </w:r>
-      <w:proofErr w:type="gramStart"/>
+        <w:t xml:space="preserve">Назаров, С. В. Архитектура и проектирование программных систем : монография / С. В. Назаров. – 2-е изд., перераб. и доп. – Москва : ИНФРА-М, 2020. – 374 с. – </w:t>
+      </w:r>
       <w:r>
         <w:rPr>
           <w:color w:val="000000"/>
           <w:szCs w:val="28"/>
-          <w:lang w:val="ru-RU"/>
-        </w:rPr>
-        <w:t xml:space="preserve"> :</w:t>
-      </w:r>
-      <w:proofErr w:type="gramEnd"/>
+        </w:rPr>
+        <w:t>ISBN</w:t>
+      </w:r>
       <w:r>
         <w:rPr>
           <w:color w:val="000000"/>
           <w:szCs w:val="28"/>
           <w:lang w:val="ru-RU"/>
         </w:rPr>
-        <w:t xml:space="preserve"> монография / С. В. Назаров. – 2-е изд., </w:t>
-      </w:r>
-      <w:proofErr w:type="spellStart"/>
-      <w:r>
-        <w:rPr>
-          <w:color w:val="000000"/>
-          <w:szCs w:val="28"/>
-          <w:lang w:val="ru-RU"/>
-        </w:rPr>
-        <w:t>перераб</w:t>
-      </w:r>
-      <w:proofErr w:type="spellEnd"/>
-      <w:r>
-        <w:rPr>
-          <w:color w:val="000000"/>
-          <w:szCs w:val="28"/>
-          <w:lang w:val="ru-RU"/>
-        </w:rPr>
-        <w:t xml:space="preserve">. и доп. – Москва : ИНФРА-М, 2020. – 374 с. – </w:t>
-      </w:r>
-      <w:r>
-        <w:rPr>
-          <w:color w:val="000000"/>
-          <w:szCs w:val="28"/>
-        </w:rPr>
-        <w:t>ISBN</w:t>
-      </w:r>
-      <w:r>
-        <w:rPr>
-          <w:color w:val="000000"/>
-          <w:szCs w:val="28"/>
-          <w:lang w:val="ru-RU"/>
-        </w:rPr>
         <w:t xml:space="preserve"> 978-5-16-011753-9. – </w:t>
       </w:r>
       <w:r>
@@ -17668,23 +17186,7 @@
           <w:szCs w:val="28"/>
           <w:lang w:val="ru-RU"/>
         </w:rPr>
-        <w:t>Текст</w:t>
-      </w:r>
-      <w:proofErr w:type="gramStart"/>
-      <w:r>
-        <w:rPr>
-          <w:szCs w:val="28"/>
-          <w:lang w:val="ru-RU"/>
-        </w:rPr>
-        <w:t xml:space="preserve"> :</w:t>
-      </w:r>
-      <w:proofErr w:type="gramEnd"/>
-      <w:r>
-        <w:rPr>
-          <w:szCs w:val="28"/>
-          <w:lang w:val="ru-RU"/>
-        </w:rPr>
-        <w:t xml:space="preserve"> непосредственный.</w:t>
+        <w:t>Текст : непосредственный.</w:t>
       </w:r>
     </w:p>
     <w:p>
@@ -17711,76 +17213,22 @@
           <w:szCs w:val="28"/>
           <w:lang w:val="ru-RU"/>
         </w:rPr>
-        <w:t>Остроух, А. В. Проектирование информационных систем</w:t>
-      </w:r>
-      <w:proofErr w:type="gramStart"/>
+        <w:t xml:space="preserve">Остроух, А. В. Проектирование информационных систем : монография / А. В. Остроух, Н. Е. Суркова. – Санкт-Петербург : Лань, 2019. – 164 с. – </w:t>
+      </w:r>
       <w:r>
         <w:rPr>
           <w:color w:val="000000"/>
           <w:szCs w:val="28"/>
-          <w:lang w:val="ru-RU"/>
-        </w:rPr>
-        <w:t xml:space="preserve"> :</w:t>
-      </w:r>
-      <w:proofErr w:type="gramEnd"/>
+        </w:rPr>
+        <w:t>ISBN</w:t>
+      </w:r>
       <w:r>
         <w:rPr>
           <w:color w:val="000000"/>
           <w:szCs w:val="28"/>
           <w:lang w:val="ru-RU"/>
         </w:rPr>
-        <w:t xml:space="preserve"> монография / А. В. Остроух, Н. Е. Суркова. – Санкт-Петербург</w:t>
-      </w:r>
-      <w:proofErr w:type="gramStart"/>
-      <w:r>
-        <w:rPr>
-          <w:color w:val="000000"/>
-          <w:szCs w:val="28"/>
-          <w:lang w:val="ru-RU"/>
-        </w:rPr>
-        <w:t xml:space="preserve"> :</w:t>
-      </w:r>
-      <w:proofErr w:type="gramEnd"/>
-      <w:r>
-        <w:rPr>
-          <w:color w:val="000000"/>
-          <w:szCs w:val="28"/>
-          <w:lang w:val="ru-RU"/>
-        </w:rPr>
-        <w:t xml:space="preserve"> Лань, 2019. – 164 с. – </w:t>
-      </w:r>
-      <w:r>
-        <w:rPr>
-          <w:color w:val="000000"/>
-          <w:szCs w:val="28"/>
-        </w:rPr>
-        <w:t>ISBN</w:t>
-      </w:r>
-      <w:r>
-        <w:rPr>
-          <w:color w:val="000000"/>
-          <w:szCs w:val="28"/>
-          <w:lang w:val="ru-RU"/>
-        </w:rPr>
-        <w:t xml:space="preserve"> 978-5-8114-3404-6. – Текст</w:t>
-      </w:r>
-      <w:proofErr w:type="gramStart"/>
-      <w:r>
-        <w:rPr>
-          <w:color w:val="000000"/>
-          <w:szCs w:val="28"/>
-          <w:lang w:val="ru-RU"/>
-        </w:rPr>
-        <w:t xml:space="preserve"> :</w:t>
-      </w:r>
-      <w:proofErr w:type="gramEnd"/>
-      <w:r>
-        <w:rPr>
-          <w:color w:val="000000"/>
-          <w:szCs w:val="28"/>
-          <w:lang w:val="ru-RU"/>
-        </w:rPr>
-        <w:t xml:space="preserve"> непосредственный.</w:t>
+        <w:t xml:space="preserve"> 978-5-8114-3404-6. – Текст : непосредственный.</w:t>
       </w:r>
     </w:p>
     <w:p>
@@ -17808,96 +17256,14 @@
           <w:lang w:val="ru-RU"/>
         </w:rPr>
         <w:lastRenderedPageBreak/>
-        <w:t>Мартин, Р. Чистая архитектура. Искусство разработки программного обеспечения / Р. Мартин</w:t>
-      </w:r>
-      <w:proofErr w:type="gramStart"/>
+        <w:t xml:space="preserve">Мартин, Р. Чистая архитектура. Искусство разработки программного обеспечения / Р. Мартин ; пер. с англ. </w:t>
+      </w:r>
       <w:r>
         <w:rPr>
           <w:color w:val="000000"/>
           <w:szCs w:val="28"/>
-          <w:lang w:val="ru-RU"/>
-        </w:rPr>
-        <w:t xml:space="preserve"> ;</w:t>
-      </w:r>
-      <w:proofErr w:type="gramEnd"/>
-      <w:r>
-        <w:rPr>
-          <w:color w:val="000000"/>
-          <w:szCs w:val="28"/>
-          <w:lang w:val="ru-RU"/>
-        </w:rPr>
-        <w:t xml:space="preserve"> пер. с англ. </w:t>
-      </w:r>
-      <w:r>
-        <w:rPr>
-          <w:color w:val="000000"/>
-          <w:szCs w:val="28"/>
-        </w:rPr>
-        <w:t xml:space="preserve">А. </w:t>
-      </w:r>
-      <w:proofErr w:type="spellStart"/>
-      <w:r>
-        <w:rPr>
-          <w:color w:val="000000"/>
-          <w:szCs w:val="28"/>
-        </w:rPr>
-        <w:t>Кисилева</w:t>
-      </w:r>
-      <w:proofErr w:type="spellEnd"/>
-      <w:r>
-        <w:rPr>
-          <w:color w:val="000000"/>
-          <w:szCs w:val="28"/>
-        </w:rPr>
-        <w:t xml:space="preserve">. – </w:t>
-      </w:r>
-      <w:proofErr w:type="spellStart"/>
-      <w:r>
-        <w:rPr>
-          <w:color w:val="000000"/>
-          <w:szCs w:val="28"/>
-        </w:rPr>
-        <w:t>Санкт-</w:t>
-      </w:r>
-      <w:proofErr w:type="gramStart"/>
-      <w:r>
-        <w:rPr>
-          <w:color w:val="000000"/>
-          <w:szCs w:val="28"/>
-        </w:rPr>
-        <w:t>Петербург</w:t>
-      </w:r>
-      <w:proofErr w:type="spellEnd"/>
-      <w:r>
-        <w:rPr>
-          <w:color w:val="000000"/>
-          <w:szCs w:val="28"/>
-        </w:rPr>
-        <w:t xml:space="preserve"> :</w:t>
-      </w:r>
-      <w:proofErr w:type="gramEnd"/>
-      <w:r>
-        <w:rPr>
-          <w:color w:val="000000"/>
-          <w:szCs w:val="28"/>
-        </w:rPr>
-        <w:t xml:space="preserve"> </w:t>
-      </w:r>
-      <w:proofErr w:type="spellStart"/>
-      <w:r>
-        <w:rPr>
-          <w:color w:val="000000"/>
-          <w:szCs w:val="28"/>
-        </w:rPr>
-        <w:t>Питер</w:t>
-      </w:r>
-      <w:proofErr w:type="spellEnd"/>
-      <w:r>
-        <w:rPr>
-          <w:color w:val="000000"/>
-          <w:szCs w:val="28"/>
-        </w:rPr>
-        <w:t xml:space="preserve">, 2018. – 351 с. – ISBN 978-5-4461-0772-8. – </w:t>
+        </w:rPr>
+        <w:t xml:space="preserve">А. Кисилева. – Санкт-Петербург : Питер, 2018. – 351 с. – ISBN 978-5-4461-0772-8. – </w:t>
       </w:r>
       <w:r>
         <w:rPr>
@@ -17933,107 +17299,43 @@
           <w:lang w:val="ru-RU"/>
         </w:rPr>
       </w:pPr>
-      <w:proofErr w:type="spellStart"/>
       <w:r>
         <w:rPr>
           <w:color w:val="000000"/>
           <w:szCs w:val="28"/>
           <w:lang w:val="ru-RU"/>
         </w:rPr>
-        <w:t>Гультяев</w:t>
-      </w:r>
-      <w:proofErr w:type="spellEnd"/>
+        <w:t xml:space="preserve">Гультяев, А. К. Проектирование и дизайн пользовательского интерфейса / А. К. Гультяев, В. А. Машин. – М.: Корона-Принт, 2010. – 350 </w:t>
+      </w:r>
       <w:r>
         <w:rPr>
           <w:color w:val="000000"/>
           <w:szCs w:val="28"/>
-          <w:lang w:val="ru-RU"/>
-        </w:rPr>
-        <w:t xml:space="preserve">, А. К. Проектирование и дизайн пользовательского интерфейса / А. К. </w:t>
-      </w:r>
-      <w:proofErr w:type="spellStart"/>
+        </w:rPr>
+        <w:t>c</w:t>
+      </w:r>
       <w:r>
         <w:rPr>
           <w:color w:val="000000"/>
           <w:szCs w:val="28"/>
           <w:lang w:val="ru-RU"/>
         </w:rPr>
-        <w:t>Гультяев</w:t>
-      </w:r>
-      <w:proofErr w:type="spellEnd"/>
+        <w:t xml:space="preserve">. – </w:t>
+      </w:r>
       <w:r>
         <w:rPr>
           <w:color w:val="000000"/>
           <w:szCs w:val="28"/>
-          <w:lang w:val="ru-RU"/>
-        </w:rPr>
-        <w:t>, В. А. Машин. – М.: Корона-</w:t>
-      </w:r>
-      <w:proofErr w:type="spellStart"/>
+        </w:rPr>
+        <w:t>ISBN</w:t>
+      </w:r>
       <w:r>
         <w:rPr>
           <w:color w:val="000000"/>
           <w:szCs w:val="28"/>
           <w:lang w:val="ru-RU"/>
         </w:rPr>
-        <w:t>Принт</w:t>
-      </w:r>
-      <w:proofErr w:type="spellEnd"/>
-      <w:r>
-        <w:rPr>
-          <w:color w:val="000000"/>
-          <w:szCs w:val="28"/>
-          <w:lang w:val="ru-RU"/>
-        </w:rPr>
-        <w:t xml:space="preserve">, 2010. – 350 </w:t>
-      </w:r>
-      <w:r>
-        <w:rPr>
-          <w:color w:val="000000"/>
-          <w:szCs w:val="28"/>
-        </w:rPr>
-        <w:t>c</w:t>
-      </w:r>
-      <w:r>
-        <w:rPr>
-          <w:color w:val="000000"/>
-          <w:szCs w:val="28"/>
-          <w:lang w:val="ru-RU"/>
-        </w:rPr>
-        <w:t xml:space="preserve">. – </w:t>
-      </w:r>
-      <w:r>
-        <w:rPr>
-          <w:color w:val="000000"/>
-          <w:szCs w:val="28"/>
-        </w:rPr>
-        <w:t>ISBN</w:t>
-      </w:r>
-      <w:r>
-        <w:rPr>
-          <w:color w:val="000000"/>
-          <w:szCs w:val="28"/>
-          <w:lang w:val="ru-RU"/>
-        </w:rPr>
-        <w:t xml:space="preserve"> 978-5-7931-0814-0 – </w:t>
-      </w:r>
-      <w:proofErr w:type="gramStart"/>
-      <w:r>
-        <w:rPr>
-          <w:color w:val="000000"/>
-          <w:szCs w:val="28"/>
-          <w:lang w:val="ru-RU"/>
-        </w:rPr>
-        <w:t>Текст :</w:t>
-      </w:r>
-      <w:proofErr w:type="gramEnd"/>
-      <w:r>
-        <w:rPr>
-          <w:color w:val="000000"/>
-          <w:szCs w:val="28"/>
-          <w:lang w:val="ru-RU"/>
-        </w:rPr>
-        <w:t xml:space="preserve"> непосредственный.</w:t>
+        <w:t xml:space="preserve"> 978-5-7931-0814-0 – Текст : непосредственный.</w:t>
       </w:r>
     </w:p>
     <w:p>
@@ -18054,128 +17356,28 @@
           <w:lang w:val="ru-RU"/>
         </w:rPr>
       </w:pPr>
-      <w:proofErr w:type="spellStart"/>
       <w:r>
         <w:rPr>
           <w:color w:val="000000"/>
           <w:szCs w:val="28"/>
           <w:lang w:val="ru-RU"/>
         </w:rPr>
-        <w:t>Фримен</w:t>
-      </w:r>
-      <w:proofErr w:type="spellEnd"/>
+        <w:t xml:space="preserve">Фримен, Э. Паттерны проектирования. Обновленное юбилейное издание. / Э. Фримен, Э. Робсон, К. Сьерра, Б. Бейтс – СПБ.: Питер, 2018. – 656с. – </w:t>
+      </w:r>
       <w:r>
         <w:rPr>
           <w:color w:val="000000"/>
           <w:szCs w:val="28"/>
-          <w:lang w:val="ru-RU"/>
-        </w:rPr>
-        <w:t xml:space="preserve">, Э. Паттерны проектирования. Обновленное юбилейное издание. / Э. </w:t>
-      </w:r>
-      <w:proofErr w:type="spellStart"/>
+        </w:rPr>
+        <w:t>ISBN</w:t>
+      </w:r>
       <w:r>
         <w:rPr>
           <w:color w:val="000000"/>
           <w:szCs w:val="28"/>
           <w:lang w:val="ru-RU"/>
         </w:rPr>
-        <w:t>Фримен</w:t>
-      </w:r>
-      <w:proofErr w:type="spellEnd"/>
-      <w:r>
-        <w:rPr>
-          <w:color w:val="000000"/>
-          <w:szCs w:val="28"/>
-          <w:lang w:val="ru-RU"/>
-        </w:rPr>
-        <w:t xml:space="preserve">, Э. </w:t>
-      </w:r>
-      <w:proofErr w:type="spellStart"/>
-      <w:r>
-        <w:rPr>
-          <w:color w:val="000000"/>
-          <w:szCs w:val="28"/>
-          <w:lang w:val="ru-RU"/>
-        </w:rPr>
-        <w:t>Робсон</w:t>
-      </w:r>
-      <w:proofErr w:type="spellEnd"/>
-      <w:r>
-        <w:rPr>
-          <w:color w:val="000000"/>
-          <w:szCs w:val="28"/>
-          <w:lang w:val="ru-RU"/>
-        </w:rPr>
-        <w:t xml:space="preserve">, К. Сьерра, Б. </w:t>
-      </w:r>
-      <w:proofErr w:type="spellStart"/>
-      <w:r>
-        <w:rPr>
-          <w:color w:val="000000"/>
-          <w:szCs w:val="28"/>
-          <w:lang w:val="ru-RU"/>
-        </w:rPr>
-        <w:t>Бейтс</w:t>
-      </w:r>
-      <w:proofErr w:type="spellEnd"/>
-      <w:r>
-        <w:rPr>
-          <w:color w:val="000000"/>
-          <w:szCs w:val="28"/>
-          <w:lang w:val="ru-RU"/>
-        </w:rPr>
-        <w:t xml:space="preserve"> – СПБ</w:t>
-      </w:r>
-      <w:proofErr w:type="gramStart"/>
-      <w:r>
-        <w:rPr>
-          <w:color w:val="000000"/>
-          <w:szCs w:val="28"/>
-          <w:lang w:val="ru-RU"/>
-        </w:rPr>
-        <w:t xml:space="preserve">.: </w:t>
-      </w:r>
-      <w:proofErr w:type="gramEnd"/>
-      <w:r>
-        <w:rPr>
-          <w:color w:val="000000"/>
-          <w:szCs w:val="28"/>
-          <w:lang w:val="ru-RU"/>
-        </w:rPr>
-        <w:t xml:space="preserve">Питер, 2018. – 656с. – </w:t>
-      </w:r>
-      <w:r>
-        <w:rPr>
-          <w:color w:val="000000"/>
-          <w:szCs w:val="28"/>
-        </w:rPr>
-        <w:t>ISBN</w:t>
-      </w:r>
-      <w:r>
-        <w:rPr>
-          <w:color w:val="000000"/>
-          <w:szCs w:val="28"/>
-          <w:lang w:val="ru-RU"/>
-        </w:rPr>
-        <w:t xml:space="preserve"> 978–5–496–03210–0. – Текст</w:t>
-      </w:r>
-      <w:proofErr w:type="gramStart"/>
-      <w:r>
-        <w:rPr>
-          <w:color w:val="000000"/>
-          <w:szCs w:val="28"/>
-          <w:lang w:val="ru-RU"/>
-        </w:rPr>
-        <w:t xml:space="preserve"> :</w:t>
-      </w:r>
-      <w:proofErr w:type="gramEnd"/>
-      <w:r>
-        <w:rPr>
-          <w:color w:val="000000"/>
-          <w:szCs w:val="28"/>
-          <w:lang w:val="ru-RU"/>
-        </w:rPr>
-        <w:t xml:space="preserve"> непосредственный.</w:t>
+        <w:t xml:space="preserve"> 978–5–496–03210–0. – Текст : непосредственный.</w:t>
       </w:r>
     </w:p>
     <w:p>
@@ -18202,122 +17404,22 @@
           <w:szCs w:val="28"/>
           <w:lang w:val="ru-RU"/>
         </w:rPr>
-        <w:t xml:space="preserve">Приемы объектно-ориентированного проектирования. Паттерны проектирования / Э. Гамма, Р. </w:t>
-      </w:r>
-      <w:proofErr w:type="spellStart"/>
+        <w:t xml:space="preserve">Приемы объектно-ориентированного проектирования. Паттерны проектирования / Э. Гамма, Р. Хелм, Р. Джонсон, Дж. Влиссидес ; пер. с англ. А. Слинкина под ред. Н. Шалаева. – Санкт-Петербург : Питер, 2019. – 368 с. – </w:t>
+      </w:r>
       <w:r>
         <w:rPr>
           <w:color w:val="000000"/>
           <w:szCs w:val="28"/>
-          <w:lang w:val="ru-RU"/>
-        </w:rPr>
-        <w:t>Хелм</w:t>
-      </w:r>
-      <w:proofErr w:type="spellEnd"/>
+        </w:rPr>
+        <w:t>ISBN</w:t>
+      </w:r>
       <w:r>
         <w:rPr>
           <w:color w:val="000000"/>
           <w:szCs w:val="28"/>
           <w:lang w:val="ru-RU"/>
         </w:rPr>
-        <w:t xml:space="preserve">, Р. Джонсон, Дж. </w:t>
-      </w:r>
-      <w:proofErr w:type="spellStart"/>
-      <w:r>
-        <w:rPr>
-          <w:color w:val="000000"/>
-          <w:szCs w:val="28"/>
-          <w:lang w:val="ru-RU"/>
-        </w:rPr>
-        <w:t>Влиссидес</w:t>
-      </w:r>
-      <w:proofErr w:type="spellEnd"/>
-      <w:proofErr w:type="gramStart"/>
-      <w:r>
-        <w:rPr>
-          <w:color w:val="000000"/>
-          <w:szCs w:val="28"/>
-          <w:lang w:val="ru-RU"/>
-        </w:rPr>
-        <w:t xml:space="preserve"> ;</w:t>
-      </w:r>
-      <w:proofErr w:type="gramEnd"/>
-      <w:r>
-        <w:rPr>
-          <w:color w:val="000000"/>
-          <w:szCs w:val="28"/>
-          <w:lang w:val="ru-RU"/>
-        </w:rPr>
-        <w:t xml:space="preserve"> пер. с англ. А. </w:t>
-      </w:r>
-      <w:proofErr w:type="spellStart"/>
-      <w:r>
-        <w:rPr>
-          <w:color w:val="000000"/>
-          <w:szCs w:val="28"/>
-          <w:lang w:val="ru-RU"/>
-        </w:rPr>
-        <w:t>Слинкина</w:t>
-      </w:r>
-      <w:proofErr w:type="spellEnd"/>
-      <w:r>
-        <w:rPr>
-          <w:color w:val="000000"/>
-          <w:szCs w:val="28"/>
-          <w:lang w:val="ru-RU"/>
-        </w:rPr>
-        <w:t xml:space="preserve"> под ред. Н. Шалаева. – Санкт-Петербург</w:t>
-      </w:r>
-      <w:proofErr w:type="gramStart"/>
-      <w:r>
-        <w:rPr>
-          <w:color w:val="000000"/>
-          <w:szCs w:val="28"/>
-          <w:lang w:val="ru-RU"/>
-        </w:rPr>
-        <w:t xml:space="preserve"> :</w:t>
-      </w:r>
-      <w:proofErr w:type="gramEnd"/>
-      <w:r>
-        <w:rPr>
-          <w:color w:val="000000"/>
-          <w:szCs w:val="28"/>
-          <w:lang w:val="ru-RU"/>
-        </w:rPr>
-        <w:t xml:space="preserve"> Питер, 2019. – 368 с. – </w:t>
-      </w:r>
-      <w:r>
-        <w:rPr>
-          <w:color w:val="000000"/>
-          <w:szCs w:val="28"/>
-        </w:rPr>
-        <w:t>ISBN</w:t>
-      </w:r>
-      <w:r>
-        <w:rPr>
-          <w:color w:val="000000"/>
-          <w:szCs w:val="28"/>
-          <w:lang w:val="ru-RU"/>
-        </w:rPr>
-        <w:t xml:space="preserve"> 978-5-4461-1213-5. – Текст</w:t>
-      </w:r>
-      <w:proofErr w:type="gramStart"/>
-      <w:r>
-        <w:rPr>
-          <w:color w:val="000000"/>
-          <w:szCs w:val="28"/>
-          <w:lang w:val="ru-RU"/>
-        </w:rPr>
-        <w:t xml:space="preserve"> :</w:t>
-      </w:r>
-      <w:proofErr w:type="gramEnd"/>
-      <w:r>
-        <w:rPr>
-          <w:color w:val="000000"/>
-          <w:szCs w:val="28"/>
-          <w:lang w:val="ru-RU"/>
-        </w:rPr>
-        <w:t xml:space="preserve"> непосредственный.</w:t>
+        <w:t xml:space="preserve"> 978-5-4461-1213-5. – Текст : непосредственный.</w:t>
       </w:r>
     </w:p>
     <w:p>
@@ -18383,7 +17485,6 @@
         </w:rPr>
         <w:t>://</w:t>
       </w:r>
-      <w:proofErr w:type="spellStart"/>
       <w:r>
         <w:rPr>
           <w:color w:val="000000"/>
@@ -18391,7 +17492,6 @@
         </w:rPr>
         <w:t>metanit</w:t>
       </w:r>
-      <w:proofErr w:type="spellEnd"/>
       <w:r>
         <w:rPr>
           <w:color w:val="000000"/>
@@ -18489,23 +17589,29 @@
           <w:lang w:val="ru-RU"/>
         </w:rPr>
       </w:pPr>
-      <w:proofErr w:type="spellStart"/>
       <w:r>
         <w:rPr>
           <w:color w:val="000000"/>
           <w:szCs w:val="28"/>
           <w:lang w:val="ru-RU"/>
         </w:rPr>
-        <w:t>Макконнелл</w:t>
-      </w:r>
-      <w:proofErr w:type="spellEnd"/>
+        <w:t>Макконнелл, Стив. Совершенный код. Мастер-класс.</w:t>
+      </w:r>
+      <w:r>
+        <w:rPr>
+          <w:rFonts w:eastAsia="Calibri"/>
+          <w:szCs w:val="28"/>
+          <w:lang w:val="ru-RU" w:eastAsia="en-US"/>
+        </w:rPr>
+        <w:t xml:space="preserve">/ Пер. с англ. — М. : Издательство «Русская редакция», 2010. — 896 с. </w:t>
+      </w:r>
       <w:r>
         <w:rPr>
           <w:color w:val="000000"/>
           <w:szCs w:val="28"/>
           <w:lang w:val="ru-RU"/>
         </w:rPr>
-        <w:t>, Стив. Совершенный код. Мастер-класс.</w:t>
+        <w:t xml:space="preserve">– </w:t>
       </w:r>
       <w:r>
         <w:rPr>
@@ -18513,25 +17619,7 @@
           <w:szCs w:val="28"/>
           <w:lang w:val="ru-RU" w:eastAsia="en-US"/>
         </w:rPr>
-        <w:t>/ Пер. с англ. — М.</w:t>
-      </w:r>
-      <w:proofErr w:type="gramStart"/>
-      <w:r>
-        <w:rPr>
-          <w:rFonts w:eastAsia="Calibri"/>
-          <w:szCs w:val="28"/>
-          <w:lang w:val="ru-RU" w:eastAsia="en-US"/>
-        </w:rPr>
-        <w:t xml:space="preserve"> :</w:t>
-      </w:r>
-      <w:proofErr w:type="gramEnd"/>
-      <w:r>
-        <w:rPr>
-          <w:rFonts w:eastAsia="Calibri"/>
-          <w:szCs w:val="28"/>
-          <w:lang w:val="ru-RU" w:eastAsia="en-US"/>
-        </w:rPr>
-        <w:t xml:space="preserve"> Издательство «Русская редакция», 2010. — 896 с. </w:t>
+        <w:t xml:space="preserve">ISBN: 978-5-469-00822-4. – </w:t>
       </w:r>
       <w:r>
         <w:rPr>
@@ -18539,41 +17627,7 @@
           <w:szCs w:val="28"/>
           <w:lang w:val="ru-RU"/>
         </w:rPr>
-        <w:t xml:space="preserve">– </w:t>
-      </w:r>
-      <w:r>
-        <w:rPr>
-          <w:rFonts w:eastAsia="Calibri"/>
-          <w:szCs w:val="28"/>
-          <w:lang w:val="ru-RU" w:eastAsia="en-US"/>
-        </w:rPr>
-        <w:t xml:space="preserve">ISBN: 978-5-469-00822-4. – </w:t>
-      </w:r>
-      <w:r>
-        <w:rPr>
-          <w:color w:val="000000"/>
-          <w:szCs w:val="28"/>
-          <w:lang w:val="ru-RU"/>
-        </w:rPr>
-        <w:t>Текст</w:t>
-      </w:r>
-      <w:proofErr w:type="gramStart"/>
-      <w:r>
-        <w:rPr>
-          <w:color w:val="000000"/>
-          <w:szCs w:val="28"/>
-          <w:lang w:val="ru-RU"/>
-        </w:rPr>
-        <w:t xml:space="preserve"> :</w:t>
-      </w:r>
-      <w:proofErr w:type="gramEnd"/>
-      <w:r>
-        <w:rPr>
-          <w:color w:val="000000"/>
-          <w:szCs w:val="28"/>
-          <w:lang w:val="ru-RU"/>
-        </w:rPr>
-        <w:t xml:space="preserve"> непосредственный</w:t>
+        <w:t>Текст : непосредственный</w:t>
       </w:r>
       <w:r>
         <w:rPr>
@@ -18604,8 +17658,8 @@
       </w:pPr>
     </w:p>
     <w:sectPr>
-      <w:footerReference w:type="default" r:id="rId14"/>
-      <w:footerReference w:type="first" r:id="rId15"/>
+      <w:footerReference w:type="default" r:id="rId13"/>
+      <w:footerReference w:type="first" r:id="rId14"/>
       <w:pgSz w:w="11909" w:h="16834"/>
       <w:pgMar w:top="1133" w:right="566" w:bottom="1133" w:left="1700" w:header="720" w:footer="720" w:gutter="0"/>
       <w:pgNumType w:start="1"/>
@@ -18617,7 +17671,7 @@
 </file>
 
 <file path=word/endnotes.xml><?xml version="1.0" encoding="utf-8"?>
-<w:endnotes xmlns:wpc="http://schemas.microsoft.com/office/word/2010/wordprocessingCanvas" xmlns:mc="http://schemas.openxmlformats.org/markup-compatibility/2006" xmlns:o="urn:schemas-microsoft-com:office:office" xmlns:r="http://schemas.openxmlformats.org/officeDocument/2006/relationships" xmlns:m="http://schemas.openxmlformats.org/officeDocument/2006/math" xmlns:v="urn:schemas-microsoft-com:vml" xmlns:wp14="http://schemas.microsoft.com/office/word/2010/wordprocessingDrawing" xmlns:wp="http://schemas.openxmlformats.org/drawingml/2006/wordprocessingDrawing" xmlns:w10="urn:schemas-microsoft-com:office:word" xmlns:w="http://schemas.openxmlformats.org/wordprocessingml/2006/main" xmlns:w14="http://schemas.microsoft.com/office/word/2010/wordml" xmlns:wpg="http://schemas.microsoft.com/office/word/2010/wordprocessingGroup" xmlns:wpi="http://schemas.microsoft.com/office/word/2010/wordprocessingInk" xmlns:wne="http://schemas.microsoft.com/office/word/2006/wordml" xmlns:wps="http://schemas.microsoft.com/office/word/2010/wordprocessingShape" mc:Ignorable="w14 wp14">
+<w:endnotes xmlns:wpc="http://schemas.microsoft.com/office/word/2010/wordprocessingCanvas" xmlns:cx="http://schemas.microsoft.com/office/drawing/2014/chartex" xmlns:cx1="http://schemas.microsoft.com/office/drawing/2015/9/8/chartex" xmlns:cx2="http://schemas.microsoft.com/office/drawing/2015/10/21/chartex" xmlns:cx3="http://schemas.microsoft.com/office/drawing/2016/5/9/chartex" xmlns:cx4="http://schemas.microsoft.com/office/drawing/2016/5/10/chartex" xmlns:cx5="http://schemas.microsoft.com/office/drawing/2016/5/11/chartex" xmlns:cx6="http://schemas.microsoft.com/office/drawing/2016/5/12/chartex" xmlns:cx7="http://schemas.microsoft.com/office/drawing/2016/5/13/chartex" xmlns:cx8="http://schemas.microsoft.com/office/drawing/2016/5/14/chartex" xmlns:mc="http://schemas.openxmlformats.org/markup-compatibility/2006" xmlns:aink="http://schemas.microsoft.com/office/drawing/2016/ink" xmlns:am3d="http://schemas.microsoft.com/office/drawing/2017/model3d" xmlns:o="urn:schemas-microsoft-com:office:office" xmlns:r="http://schemas.openxmlformats.org/officeDocument/2006/relationships" xmlns:m="http://schemas.openxmlformats.org/officeDocument/2006/math" xmlns:v="urn:schemas-microsoft-com:vml" xmlns:wp14="http://schemas.microsoft.com/office/word/2010/wordprocessingDrawing" xmlns:wp="http://schemas.openxmlformats.org/drawingml/2006/wordprocessingDrawing" xmlns:w10="urn:schemas-microsoft-com:office:word" xmlns:w="http://schemas.openxmlformats.org/wordprocessingml/2006/main" xmlns:w14="http://schemas.microsoft.com/office/word/2010/wordml" xmlns:w15="http://schemas.microsoft.com/office/word/2012/wordml" xmlns:w16cex="http://schemas.microsoft.com/office/word/2018/wordml/cex" xmlns:w16cid="http://schemas.microsoft.com/office/word/2016/wordml/cid" xmlns:w16="http://schemas.microsoft.com/office/word/2018/wordml" xmlns:w16se="http://schemas.microsoft.com/office/word/2015/wordml/symex" xmlns:wpg="http://schemas.microsoft.com/office/word/2010/wordprocessingGroup" xmlns:wpi="http://schemas.microsoft.com/office/word/2010/wordprocessingInk" xmlns:wne="http://schemas.microsoft.com/office/word/2006/wordml" xmlns:wps="http://schemas.microsoft.com/office/word/2010/wordprocessingShape" mc:Ignorable="w14 w15 w16se w16cid w16 w16cex wp14">
   <w:endnote w:type="separator" w:id="-1">
     <w:p>
       <w:pPr>
@@ -18642,7 +17696,7 @@
 </file>
 
 <file path=word/footer1.xml><?xml version="1.0" encoding="utf-8"?>
-<w:ftr xmlns:wpc="http://schemas.microsoft.com/office/word/2010/wordprocessingCanvas" xmlns:mc="http://schemas.openxmlformats.org/markup-compatibility/2006" xmlns:o="urn:schemas-microsoft-com:office:office" xmlns:r="http://schemas.openxmlformats.org/officeDocument/2006/relationships" xmlns:m="http://schemas.openxmlformats.org/officeDocument/2006/math" xmlns:v="urn:schemas-microsoft-com:vml" xmlns:wp14="http://schemas.microsoft.com/office/word/2010/wordprocessingDrawing" xmlns:wp="http://schemas.openxmlformats.org/drawingml/2006/wordprocessingDrawing" xmlns:w10="urn:schemas-microsoft-com:office:word" xmlns:w="http://schemas.openxmlformats.org/wordprocessingml/2006/main" xmlns:w14="http://schemas.microsoft.com/office/word/2010/wordml" xmlns:wpg="http://schemas.microsoft.com/office/word/2010/wordprocessingGroup" xmlns:wpi="http://schemas.microsoft.com/office/word/2010/wordprocessingInk" xmlns:wne="http://schemas.microsoft.com/office/word/2006/wordml" xmlns:wps="http://schemas.microsoft.com/office/word/2010/wordprocessingShape" mc:Ignorable="w14 wp14">
+<w:ftr xmlns:wpc="http://schemas.microsoft.com/office/word/2010/wordprocessingCanvas" xmlns:cx="http://schemas.microsoft.com/office/drawing/2014/chartex" xmlns:cx1="http://schemas.microsoft.com/office/drawing/2015/9/8/chartex" xmlns:cx2="http://schemas.microsoft.com/office/drawing/2015/10/21/chartex" xmlns:cx3="http://schemas.microsoft.com/office/drawing/2016/5/9/chartex" xmlns:cx4="http://schemas.microsoft.com/office/drawing/2016/5/10/chartex" xmlns:cx5="http://schemas.microsoft.com/office/drawing/2016/5/11/chartex" xmlns:cx6="http://schemas.microsoft.com/office/drawing/2016/5/12/chartex" xmlns:cx7="http://schemas.microsoft.com/office/drawing/2016/5/13/chartex" xmlns:cx8="http://schemas.microsoft.com/office/drawing/2016/5/14/chartex" xmlns:mc="http://schemas.openxmlformats.org/markup-compatibility/2006" xmlns:aink="http://schemas.microsoft.com/office/drawing/2016/ink" xmlns:am3d="http://schemas.microsoft.com/office/drawing/2017/model3d" xmlns:o="urn:schemas-microsoft-com:office:office" xmlns:r="http://schemas.openxmlformats.org/officeDocument/2006/relationships" xmlns:m="http://schemas.openxmlformats.org/officeDocument/2006/math" xmlns:v="urn:schemas-microsoft-com:vml" xmlns:wp14="http://schemas.microsoft.com/office/word/2010/wordprocessingDrawing" xmlns:wp="http://schemas.openxmlformats.org/drawingml/2006/wordprocessingDrawing" xmlns:w10="urn:schemas-microsoft-com:office:word" xmlns:w="http://schemas.openxmlformats.org/wordprocessingml/2006/main" xmlns:w14="http://schemas.microsoft.com/office/word/2010/wordml" xmlns:w15="http://schemas.microsoft.com/office/word/2012/wordml" xmlns:w16cex="http://schemas.microsoft.com/office/word/2018/wordml/cex" xmlns:w16cid="http://schemas.microsoft.com/office/word/2016/wordml/cid" xmlns:w16="http://schemas.microsoft.com/office/word/2018/wordml" xmlns:w16se="http://schemas.microsoft.com/office/word/2015/wordml/symex" xmlns:wpg="http://schemas.microsoft.com/office/word/2010/wordprocessingGroup" xmlns:wpi="http://schemas.microsoft.com/office/word/2010/wordprocessingInk" xmlns:wne="http://schemas.microsoft.com/office/word/2006/wordml" xmlns:wps="http://schemas.microsoft.com/office/word/2010/wordprocessingShape" mc:Ignorable="w14 w15 w16se w16cid w16 w16cex wp14">
   <w:p>
     <w:pPr>
       <w:jc w:val="center"/>
@@ -18670,7 +17724,7 @@
 </file>
 
 <file path=word/footer2.xml><?xml version="1.0" encoding="utf-8"?>
-<w:ftr xmlns:wpc="http://schemas.microsoft.com/office/word/2010/wordprocessingCanvas" xmlns:mc="http://schemas.openxmlformats.org/markup-compatibility/2006" xmlns:o="urn:schemas-microsoft-com:office:office" xmlns:r="http://schemas.openxmlformats.org/officeDocument/2006/relationships" xmlns:m="http://schemas.openxmlformats.org/officeDocument/2006/math" xmlns:v="urn:schemas-microsoft-com:vml" xmlns:wp14="http://schemas.microsoft.com/office/word/2010/wordprocessingDrawing" xmlns:wp="http://schemas.openxmlformats.org/drawingml/2006/wordprocessingDrawing" xmlns:w10="urn:schemas-microsoft-com:office:word" xmlns:w="http://schemas.openxmlformats.org/wordprocessingml/2006/main" xmlns:w14="http://schemas.microsoft.com/office/word/2010/wordml" xmlns:wpg="http://schemas.microsoft.com/office/word/2010/wordprocessingGroup" xmlns:wpi="http://schemas.microsoft.com/office/word/2010/wordprocessingInk" xmlns:wne="http://schemas.microsoft.com/office/word/2006/wordml" xmlns:wps="http://schemas.microsoft.com/office/word/2010/wordprocessingShape" mc:Ignorable="w14 wp14">
+<w:ftr xmlns:wpc="http://schemas.microsoft.com/office/word/2010/wordprocessingCanvas" xmlns:cx="http://schemas.microsoft.com/office/drawing/2014/chartex" xmlns:cx1="http://schemas.microsoft.com/office/drawing/2015/9/8/chartex" xmlns:cx2="http://schemas.microsoft.com/office/drawing/2015/10/21/chartex" xmlns:cx3="http://schemas.microsoft.com/office/drawing/2016/5/9/chartex" xmlns:cx4="http://schemas.microsoft.com/office/drawing/2016/5/10/chartex" xmlns:cx5="http://schemas.microsoft.com/office/drawing/2016/5/11/chartex" xmlns:cx6="http://schemas.microsoft.com/office/drawing/2016/5/12/chartex" xmlns:cx7="http://schemas.microsoft.com/office/drawing/2016/5/13/chartex" xmlns:cx8="http://schemas.microsoft.com/office/drawing/2016/5/14/chartex" xmlns:mc="http://schemas.openxmlformats.org/markup-compatibility/2006" xmlns:aink="http://schemas.microsoft.com/office/drawing/2016/ink" xmlns:am3d="http://schemas.microsoft.com/office/drawing/2017/model3d" xmlns:o="urn:schemas-microsoft-com:office:office" xmlns:r="http://schemas.openxmlformats.org/officeDocument/2006/relationships" xmlns:m="http://schemas.openxmlformats.org/officeDocument/2006/math" xmlns:v="urn:schemas-microsoft-com:vml" xmlns:wp14="http://schemas.microsoft.com/office/word/2010/wordprocessingDrawing" xmlns:wp="http://schemas.openxmlformats.org/drawingml/2006/wordprocessingDrawing" xmlns:w10="urn:schemas-microsoft-com:office:word" xmlns:w="http://schemas.openxmlformats.org/wordprocessingml/2006/main" xmlns:w14="http://schemas.microsoft.com/office/word/2010/wordml" xmlns:w15="http://schemas.microsoft.com/office/word/2012/wordml" xmlns:w16cex="http://schemas.microsoft.com/office/word/2018/wordml/cex" xmlns:w16cid="http://schemas.microsoft.com/office/word/2016/wordml/cid" xmlns:w16="http://schemas.microsoft.com/office/word/2018/wordml" xmlns:w16se="http://schemas.microsoft.com/office/word/2015/wordml/symex" xmlns:wpg="http://schemas.microsoft.com/office/word/2010/wordprocessingGroup" xmlns:wpi="http://schemas.microsoft.com/office/word/2010/wordprocessingInk" xmlns:wne="http://schemas.microsoft.com/office/word/2006/wordml" xmlns:wps="http://schemas.microsoft.com/office/word/2010/wordprocessingShape" mc:Ignorable="w14 w15 w16se w16cid w16 w16cex wp14">
   <w:p>
     <w:pPr>
       <w:jc w:val="right"/>
@@ -18680,7 +17734,7 @@
 </file>
 
 <file path=word/footnotes.xml><?xml version="1.0" encoding="utf-8"?>
-<w:footnotes xmlns:wpc="http://schemas.microsoft.com/office/word/2010/wordprocessingCanvas" xmlns:mc="http://schemas.openxmlformats.org/markup-compatibility/2006" xmlns:o="urn:schemas-microsoft-com:office:office" xmlns:r="http://schemas.openxmlformats.org/officeDocument/2006/relationships" xmlns:m="http://schemas.openxmlformats.org/officeDocument/2006/math" xmlns:v="urn:schemas-microsoft-com:vml" xmlns:wp14="http://schemas.microsoft.com/office/word/2010/wordprocessingDrawing" xmlns:wp="http://schemas.openxmlformats.org/drawingml/2006/wordprocessingDrawing" xmlns:w10="urn:schemas-microsoft-com:office:word" xmlns:w="http://schemas.openxmlformats.org/wordprocessingml/2006/main" xmlns:w14="http://schemas.microsoft.com/office/word/2010/wordml" xmlns:wpg="http://schemas.microsoft.com/office/word/2010/wordprocessingGroup" xmlns:wpi="http://schemas.microsoft.com/office/word/2010/wordprocessingInk" xmlns:wne="http://schemas.microsoft.com/office/word/2006/wordml" xmlns:wps="http://schemas.microsoft.com/office/word/2010/wordprocessingShape" mc:Ignorable="w14 wp14">
+<w:footnotes xmlns:wpc="http://schemas.microsoft.com/office/word/2010/wordprocessingCanvas" xmlns:cx="http://schemas.microsoft.com/office/drawing/2014/chartex" xmlns:cx1="http://schemas.microsoft.com/office/drawing/2015/9/8/chartex" xmlns:cx2="http://schemas.microsoft.com/office/drawing/2015/10/21/chartex" xmlns:cx3="http://schemas.microsoft.com/office/drawing/2016/5/9/chartex" xmlns:cx4="http://schemas.microsoft.com/office/drawing/2016/5/10/chartex" xmlns:cx5="http://schemas.microsoft.com/office/drawing/2016/5/11/chartex" xmlns:cx6="http://schemas.microsoft.com/office/drawing/2016/5/12/chartex" xmlns:cx7="http://schemas.microsoft.com/office/drawing/2016/5/13/chartex" xmlns:cx8="http://schemas.microsoft.com/office/drawing/2016/5/14/chartex" xmlns:mc="http://schemas.openxmlformats.org/markup-compatibility/2006" xmlns:aink="http://schemas.microsoft.com/office/drawing/2016/ink" xmlns:am3d="http://schemas.microsoft.com/office/drawing/2017/model3d" xmlns:o="urn:schemas-microsoft-com:office:office" xmlns:r="http://schemas.openxmlformats.org/officeDocument/2006/relationships" xmlns:m="http://schemas.openxmlformats.org/officeDocument/2006/math" xmlns:v="urn:schemas-microsoft-com:vml" xmlns:wp14="http://schemas.microsoft.com/office/word/2010/wordprocessingDrawing" xmlns:wp="http://schemas.openxmlformats.org/drawingml/2006/wordprocessingDrawing" xmlns:w10="urn:schemas-microsoft-com:office:word" xmlns:w="http://schemas.openxmlformats.org/wordprocessingml/2006/main" xmlns:w14="http://schemas.microsoft.com/office/word/2010/wordml" xmlns:w15="http://schemas.microsoft.com/office/word/2012/wordml" xmlns:w16cex="http://schemas.microsoft.com/office/word/2018/wordml/cex" xmlns:w16cid="http://schemas.microsoft.com/office/word/2016/wordml/cid" xmlns:w16="http://schemas.microsoft.com/office/word/2018/wordml" xmlns:w16se="http://schemas.microsoft.com/office/word/2015/wordml/symex" xmlns:wpg="http://schemas.microsoft.com/office/word/2010/wordprocessingGroup" xmlns:wpi="http://schemas.microsoft.com/office/word/2010/wordprocessingInk" xmlns:wne="http://schemas.microsoft.com/office/word/2006/wordml" xmlns:wps="http://schemas.microsoft.com/office/word/2010/wordprocessingShape" mc:Ignorable="w14 w15 w16se w16cid w16 w16cex wp14">
   <w:footnote w:type="separator" w:id="-1">
     <w:p>
       <w:pPr>
@@ -18705,8 +17759,8 @@
 </file>
 
 <file path=word/numbering.xml><?xml version="1.0" encoding="utf-8"?>
-<w:numbering xmlns:wpc="http://schemas.microsoft.com/office/word/2010/wordprocessingCanvas" xmlns:mc="http://schemas.openxmlformats.org/markup-compatibility/2006" xmlns:o="urn:schemas-microsoft-com:office:office" xmlns:r="http://schemas.openxmlformats.org/officeDocument/2006/relationships" xmlns:m="http://schemas.openxmlformats.org/officeDocument/2006/math" xmlns:v="urn:schemas-microsoft-com:vml" xmlns:wp14="http://schemas.microsoft.com/office/word/2010/wordprocessingDrawing" xmlns:wp="http://schemas.openxmlformats.org/drawingml/2006/wordprocessingDrawing" xmlns:w10="urn:schemas-microsoft-com:office:word" xmlns:w="http://schemas.openxmlformats.org/wordprocessingml/2006/main" xmlns:w14="http://schemas.microsoft.com/office/word/2010/wordml" xmlns:wpg="http://schemas.microsoft.com/office/word/2010/wordprocessingGroup" xmlns:wpi="http://schemas.microsoft.com/office/word/2010/wordprocessingInk" xmlns:wne="http://schemas.microsoft.com/office/word/2006/wordml" xmlns:wps="http://schemas.microsoft.com/office/word/2010/wordprocessingShape" mc:Ignorable="w14 wp14">
-  <w:abstractNum w:abstractNumId="0">
+<w:numbering xmlns:wpc="http://schemas.microsoft.com/office/word/2010/wordprocessingCanvas" xmlns:cx="http://schemas.microsoft.com/office/drawing/2014/chartex" xmlns:cx1="http://schemas.microsoft.com/office/drawing/2015/9/8/chartex" xmlns:cx2="http://schemas.microsoft.com/office/drawing/2015/10/21/chartex" xmlns:cx3="http://schemas.microsoft.com/office/drawing/2016/5/9/chartex" xmlns:cx4="http://schemas.microsoft.com/office/drawing/2016/5/10/chartex" xmlns:cx5="http://schemas.microsoft.com/office/drawing/2016/5/11/chartex" xmlns:cx6="http://schemas.microsoft.com/office/drawing/2016/5/12/chartex" xmlns:cx7="http://schemas.microsoft.com/office/drawing/2016/5/13/chartex" xmlns:cx8="http://schemas.microsoft.com/office/drawing/2016/5/14/chartex" xmlns:mc="http://schemas.openxmlformats.org/markup-compatibility/2006" xmlns:aink="http://schemas.microsoft.com/office/drawing/2016/ink" xmlns:am3d="http://schemas.microsoft.com/office/drawing/2017/model3d" xmlns:o="urn:schemas-microsoft-com:office:office" xmlns:r="http://schemas.openxmlformats.org/officeDocument/2006/relationships" xmlns:m="http://schemas.openxmlformats.org/officeDocument/2006/math" xmlns:v="urn:schemas-microsoft-com:vml" xmlns:wp14="http://schemas.microsoft.com/office/word/2010/wordprocessingDrawing" xmlns:wp="http://schemas.openxmlformats.org/drawingml/2006/wordprocessingDrawing" xmlns:w10="urn:schemas-microsoft-com:office:word" xmlns:w="http://schemas.openxmlformats.org/wordprocessingml/2006/main" xmlns:w14="http://schemas.microsoft.com/office/word/2010/wordml" xmlns:w15="http://schemas.microsoft.com/office/word/2012/wordml" xmlns:w16cex="http://schemas.microsoft.com/office/word/2018/wordml/cex" xmlns:w16cid="http://schemas.microsoft.com/office/word/2016/wordml/cid" xmlns:w16="http://schemas.microsoft.com/office/word/2018/wordml" xmlns:w16se="http://schemas.microsoft.com/office/word/2015/wordml/symex" xmlns:wpg="http://schemas.microsoft.com/office/word/2010/wordprocessingGroup" xmlns:wpi="http://schemas.microsoft.com/office/word/2010/wordprocessingInk" xmlns:wne="http://schemas.microsoft.com/office/word/2006/wordml" xmlns:wps="http://schemas.microsoft.com/office/word/2010/wordprocessingShape" mc:Ignorable="w14 w15 w16se w16cid w16 w16cex wp14">
+  <w:abstractNum w:abstractNumId="0" w15:restartNumberingAfterBreak="0">
     <w:nsid w:val="00F861F5"/>
     <w:multiLevelType w:val="multilevel"/>
     <w:tmpl w:val="7242DC8E"/>
@@ -18819,7 +17873,7 @@
       </w:rPr>
     </w:lvl>
   </w:abstractNum>
-  <w:abstractNum w:abstractNumId="1">
+  <w:abstractNum w:abstractNumId="1" w15:restartNumberingAfterBreak="0">
     <w:nsid w:val="0138694B"/>
     <w:multiLevelType w:val="hybridMultilevel"/>
     <w:tmpl w:val="C76C20E6"/>
@@ -18908,7 +17962,7 @@
       </w:pPr>
     </w:lvl>
   </w:abstractNum>
-  <w:abstractNum w:abstractNumId="2">
+  <w:abstractNum w:abstractNumId="2" w15:restartNumberingAfterBreak="0">
     <w:nsid w:val="023F5320"/>
     <w:multiLevelType w:val="multilevel"/>
     <w:tmpl w:val="5564712C"/>
@@ -19021,7 +18075,7 @@
       </w:rPr>
     </w:lvl>
   </w:abstractNum>
-  <w:abstractNum w:abstractNumId="3">
+  <w:abstractNum w:abstractNumId="3" w15:restartNumberingAfterBreak="0">
     <w:nsid w:val="076A2CA8"/>
     <w:multiLevelType w:val="multilevel"/>
     <w:tmpl w:val="C1D22CAC"/>
@@ -19134,7 +18188,7 @@
       </w:rPr>
     </w:lvl>
   </w:abstractNum>
-  <w:abstractNum w:abstractNumId="4">
+  <w:abstractNum w:abstractNumId="4" w15:restartNumberingAfterBreak="0">
     <w:nsid w:val="08E9755D"/>
     <w:multiLevelType w:val="multilevel"/>
     <w:tmpl w:val="810E9E5C"/>
@@ -19247,7 +18301,7 @@
       </w:rPr>
     </w:lvl>
   </w:abstractNum>
-  <w:abstractNum w:abstractNumId="5">
+  <w:abstractNum w:abstractNumId="5" w15:restartNumberingAfterBreak="0">
     <w:nsid w:val="12817F78"/>
     <w:multiLevelType w:val="multilevel"/>
     <w:tmpl w:val="C7F0FC1A"/>
@@ -19360,7 +18414,7 @@
       </w:rPr>
     </w:lvl>
   </w:abstractNum>
-  <w:abstractNum w:abstractNumId="6">
+  <w:abstractNum w:abstractNumId="6" w15:restartNumberingAfterBreak="0">
     <w:nsid w:val="1647498F"/>
     <w:multiLevelType w:val="multilevel"/>
     <w:tmpl w:val="5BDA2BDE"/>
@@ -19473,7 +18527,7 @@
       </w:rPr>
     </w:lvl>
   </w:abstractNum>
-  <w:abstractNum w:abstractNumId="7">
+  <w:abstractNum w:abstractNumId="7" w15:restartNumberingAfterBreak="0">
     <w:nsid w:val="1A9A38B1"/>
     <w:multiLevelType w:val="multilevel"/>
     <w:tmpl w:val="4476DCF0"/>
@@ -19586,7 +18640,7 @@
       </w:rPr>
     </w:lvl>
   </w:abstractNum>
-  <w:abstractNum w:abstractNumId="8">
+  <w:abstractNum w:abstractNumId="8" w15:restartNumberingAfterBreak="0">
     <w:nsid w:val="1E4C777B"/>
     <w:multiLevelType w:val="hybridMultilevel"/>
     <w:tmpl w:val="02B29FDC"/>
@@ -19699,7 +18753,7 @@
       </w:rPr>
     </w:lvl>
   </w:abstractNum>
-  <w:abstractNum w:abstractNumId="9">
+  <w:abstractNum w:abstractNumId="9" w15:restartNumberingAfterBreak="0">
     <w:nsid w:val="1F5A74B4"/>
     <w:multiLevelType w:val="multilevel"/>
     <w:tmpl w:val="F008038A"/>
@@ -19812,7 +18866,7 @@
       </w:rPr>
     </w:lvl>
   </w:abstractNum>
-  <w:abstractNum w:abstractNumId="10">
+  <w:abstractNum w:abstractNumId="10" w15:restartNumberingAfterBreak="0">
     <w:nsid w:val="23134E28"/>
     <w:multiLevelType w:val="multilevel"/>
     <w:tmpl w:val="48FC4CCE"/>
@@ -19925,7 +18979,7 @@
       </w:rPr>
     </w:lvl>
   </w:abstractNum>
-  <w:abstractNum w:abstractNumId="11">
+  <w:abstractNum w:abstractNumId="11" w15:restartNumberingAfterBreak="0">
     <w:nsid w:val="23DA16AB"/>
     <w:multiLevelType w:val="hybridMultilevel"/>
     <w:tmpl w:val="C2B8B81A"/>
@@ -20023,7 +19077,7 @@
       </w:pPr>
     </w:lvl>
   </w:abstractNum>
-  <w:abstractNum w:abstractNumId="12">
+  <w:abstractNum w:abstractNumId="12" w15:restartNumberingAfterBreak="0">
     <w:nsid w:val="28A338AC"/>
     <w:multiLevelType w:val="multilevel"/>
     <w:tmpl w:val="AA2A9420"/>
@@ -20136,7 +19190,7 @@
       </w:rPr>
     </w:lvl>
   </w:abstractNum>
-  <w:abstractNum w:abstractNumId="13">
+  <w:abstractNum w:abstractNumId="13" w15:restartNumberingAfterBreak="0">
     <w:nsid w:val="299270B9"/>
     <w:multiLevelType w:val="multilevel"/>
     <w:tmpl w:val="5492EF08"/>
@@ -20249,7 +19303,7 @@
       </w:rPr>
     </w:lvl>
   </w:abstractNum>
-  <w:abstractNum w:abstractNumId="14">
+  <w:abstractNum w:abstractNumId="14" w15:restartNumberingAfterBreak="0">
     <w:nsid w:val="30F02B7B"/>
     <w:multiLevelType w:val="multilevel"/>
     <w:tmpl w:val="893AF320"/>
@@ -20362,7 +19416,7 @@
       </w:rPr>
     </w:lvl>
   </w:abstractNum>
-  <w:abstractNum w:abstractNumId="15">
+  <w:abstractNum w:abstractNumId="15" w15:restartNumberingAfterBreak="0">
     <w:nsid w:val="369C2DB3"/>
     <w:multiLevelType w:val="multilevel"/>
     <w:tmpl w:val="F244E050"/>
@@ -20475,7 +19529,7 @@
       </w:rPr>
     </w:lvl>
   </w:abstractNum>
-  <w:abstractNum w:abstractNumId="16">
+  <w:abstractNum w:abstractNumId="16" w15:restartNumberingAfterBreak="0">
     <w:nsid w:val="37DB7F0D"/>
     <w:multiLevelType w:val="hybridMultilevel"/>
     <w:tmpl w:val="88665AB2"/>
@@ -20566,7 +19620,7 @@
       </w:pPr>
     </w:lvl>
   </w:abstractNum>
-  <w:abstractNum w:abstractNumId="17">
+  <w:abstractNum w:abstractNumId="17" w15:restartNumberingAfterBreak="0">
     <w:nsid w:val="39704651"/>
     <w:multiLevelType w:val="multilevel"/>
     <w:tmpl w:val="A1BEA3F4"/>
@@ -20679,7 +19733,7 @@
       </w:rPr>
     </w:lvl>
   </w:abstractNum>
-  <w:abstractNum w:abstractNumId="18">
+  <w:abstractNum w:abstractNumId="18" w15:restartNumberingAfterBreak="0">
     <w:nsid w:val="3DC32602"/>
     <w:multiLevelType w:val="multilevel"/>
     <w:tmpl w:val="95BAA6DC"/>
@@ -20792,7 +19846,7 @@
       </w:rPr>
     </w:lvl>
   </w:abstractNum>
-  <w:abstractNum w:abstractNumId="19">
+  <w:abstractNum w:abstractNumId="19" w15:restartNumberingAfterBreak="0">
     <w:nsid w:val="42C37E07"/>
     <w:multiLevelType w:val="multilevel"/>
     <w:tmpl w:val="36140D20"/>
@@ -20905,7 +19959,7 @@
       </w:rPr>
     </w:lvl>
   </w:abstractNum>
-  <w:abstractNum w:abstractNumId="20">
+  <w:abstractNum w:abstractNumId="20" w15:restartNumberingAfterBreak="0">
     <w:nsid w:val="4D853E6A"/>
     <w:multiLevelType w:val="hybridMultilevel"/>
     <w:tmpl w:val="6C2C3750"/>
@@ -20991,7 +20045,7 @@
       </w:pPr>
     </w:lvl>
   </w:abstractNum>
-  <w:abstractNum w:abstractNumId="21">
+  <w:abstractNum w:abstractNumId="21" w15:restartNumberingAfterBreak="0">
     <w:nsid w:val="535F206E"/>
     <w:multiLevelType w:val="hybridMultilevel"/>
     <w:tmpl w:val="AE021C1A"/>
@@ -21104,7 +20158,7 @@
       </w:rPr>
     </w:lvl>
   </w:abstractNum>
-  <w:abstractNum w:abstractNumId="22">
+  <w:abstractNum w:abstractNumId="22" w15:restartNumberingAfterBreak="0">
     <w:nsid w:val="594733AE"/>
     <w:multiLevelType w:val="multilevel"/>
     <w:tmpl w:val="94701D8C"/>
@@ -21217,7 +20271,7 @@
       </w:rPr>
     </w:lvl>
   </w:abstractNum>
-  <w:abstractNum w:abstractNumId="23">
+  <w:abstractNum w:abstractNumId="23" w15:restartNumberingAfterBreak="0">
     <w:nsid w:val="64C475FC"/>
     <w:multiLevelType w:val="multilevel"/>
     <w:tmpl w:val="0F3E0406"/>
@@ -21330,7 +20384,7 @@
       </w:rPr>
     </w:lvl>
   </w:abstractNum>
-  <w:abstractNum w:abstractNumId="24">
+  <w:abstractNum w:abstractNumId="24" w15:restartNumberingAfterBreak="0">
     <w:nsid w:val="675315E6"/>
     <w:multiLevelType w:val="multilevel"/>
     <w:tmpl w:val="BDE0B860"/>
@@ -21443,7 +20497,7 @@
       </w:rPr>
     </w:lvl>
   </w:abstractNum>
-  <w:abstractNum w:abstractNumId="25">
+  <w:abstractNum w:abstractNumId="25" w15:restartNumberingAfterBreak="0">
     <w:nsid w:val="67A03CDC"/>
     <w:multiLevelType w:val="multilevel"/>
     <w:tmpl w:val="1CB806DC"/>
@@ -21556,7 +20610,7 @@
       </w:rPr>
     </w:lvl>
   </w:abstractNum>
-  <w:abstractNum w:abstractNumId="26">
+  <w:abstractNum w:abstractNumId="26" w15:restartNumberingAfterBreak="0">
     <w:nsid w:val="699B1E83"/>
     <w:multiLevelType w:val="hybridMultilevel"/>
     <w:tmpl w:val="77CA045A"/>
@@ -21669,7 +20723,7 @@
       </w:rPr>
     </w:lvl>
   </w:abstractNum>
-  <w:abstractNum w:abstractNumId="27">
+  <w:abstractNum w:abstractNumId="27" w15:restartNumberingAfterBreak="0">
     <w:nsid w:val="69E83FA0"/>
     <w:multiLevelType w:val="hybridMultilevel"/>
     <w:tmpl w:val="3F4EFF6C"/>
@@ -21755,7 +20809,7 @@
       </w:pPr>
     </w:lvl>
   </w:abstractNum>
-  <w:abstractNum w:abstractNumId="28">
+  <w:abstractNum w:abstractNumId="28" w15:restartNumberingAfterBreak="0">
     <w:nsid w:val="6D4B1E69"/>
     <w:multiLevelType w:val="multilevel"/>
     <w:tmpl w:val="BB94BC7C"/>
@@ -21868,7 +20922,7 @@
       </w:rPr>
     </w:lvl>
   </w:abstractNum>
-  <w:abstractNum w:abstractNumId="29">
+  <w:abstractNum w:abstractNumId="29" w15:restartNumberingAfterBreak="0">
     <w:nsid w:val="6E214728"/>
     <w:multiLevelType w:val="multilevel"/>
     <w:tmpl w:val="F5649066"/>
@@ -21981,7 +21035,7 @@
       </w:rPr>
     </w:lvl>
   </w:abstractNum>
-  <w:abstractNum w:abstractNumId="30">
+  <w:abstractNum w:abstractNumId="30" w15:restartNumberingAfterBreak="0">
     <w:nsid w:val="6FE6125B"/>
     <w:multiLevelType w:val="multilevel"/>
     <w:tmpl w:val="C3C02F06"/>
@@ -22094,7 +21148,7 @@
       </w:rPr>
     </w:lvl>
   </w:abstractNum>
-  <w:abstractNum w:abstractNumId="31">
+  <w:abstractNum w:abstractNumId="31" w15:restartNumberingAfterBreak="0">
     <w:nsid w:val="700B20B0"/>
     <w:multiLevelType w:val="multilevel"/>
     <w:tmpl w:val="50C87050"/>
@@ -22207,7 +21261,7 @@
       </w:rPr>
     </w:lvl>
   </w:abstractNum>
-  <w:abstractNum w:abstractNumId="32">
+  <w:abstractNum w:abstractNumId="32" w15:restartNumberingAfterBreak="0">
     <w:nsid w:val="708A37DE"/>
     <w:multiLevelType w:val="multilevel"/>
     <w:tmpl w:val="1B8C3AE8"/>
@@ -22320,7 +21374,7 @@
       </w:rPr>
     </w:lvl>
   </w:abstractNum>
-  <w:abstractNum w:abstractNumId="33">
+  <w:abstractNum w:abstractNumId="33" w15:restartNumberingAfterBreak="0">
     <w:nsid w:val="71CC002B"/>
     <w:multiLevelType w:val="multilevel"/>
     <w:tmpl w:val="3E828332"/>
@@ -22433,7 +21487,7 @@
       </w:rPr>
     </w:lvl>
   </w:abstractNum>
-  <w:abstractNum w:abstractNumId="34">
+  <w:abstractNum w:abstractNumId="34" w15:restartNumberingAfterBreak="0">
     <w:nsid w:val="774F5CCB"/>
     <w:multiLevelType w:val="hybridMultilevel"/>
     <w:tmpl w:val="21DE9A0E"/>
@@ -22546,7 +21600,7 @@
       </w:rPr>
     </w:lvl>
   </w:abstractNum>
-  <w:abstractNum w:abstractNumId="35">
+  <w:abstractNum w:abstractNumId="35" w15:restartNumberingAfterBreak="0">
     <w:nsid w:val="79B15FC2"/>
     <w:multiLevelType w:val="multilevel"/>
     <w:tmpl w:val="E35CEBBA"/>
@@ -22659,7 +21713,7 @@
       </w:rPr>
     </w:lvl>
   </w:abstractNum>
-  <w:abstractNum w:abstractNumId="36">
+  <w:abstractNum w:abstractNumId="36" w15:restartNumberingAfterBreak="0">
     <w:nsid w:val="7D5D1F8D"/>
     <w:multiLevelType w:val="multilevel"/>
     <w:tmpl w:val="581A5F1A"/>
@@ -22772,7 +21826,7 @@
       </w:rPr>
     </w:lvl>
   </w:abstractNum>
-  <w:abstractNum w:abstractNumId="37">
+  <w:abstractNum w:abstractNumId="37" w15:restartNumberingAfterBreak="0">
     <w:nsid w:val="7D9343AF"/>
     <w:multiLevelType w:val="multilevel"/>
     <w:tmpl w:val="842C0722"/>
@@ -23012,7 +22066,7 @@
 </file>
 
 <file path=word/styles.xml><?xml version="1.0" encoding="utf-8"?>
-<w:styles xmlns:mc="http://schemas.openxmlformats.org/markup-compatibility/2006" xmlns:r="http://schemas.openxmlformats.org/officeDocument/2006/relationships" xmlns:w="http://schemas.openxmlformats.org/wordprocessingml/2006/main" xmlns:w14="http://schemas.microsoft.com/office/word/2010/wordml" mc:Ignorable="w14">
+<w:styles xmlns:mc="http://schemas.openxmlformats.org/markup-compatibility/2006" xmlns:r="http://schemas.openxmlformats.org/officeDocument/2006/relationships" xmlns:w="http://schemas.openxmlformats.org/wordprocessingml/2006/main" xmlns:w14="http://schemas.microsoft.com/office/word/2010/wordml" xmlns:w15="http://schemas.microsoft.com/office/word/2012/wordml" xmlns:w16cex="http://schemas.microsoft.com/office/word/2018/wordml/cex" xmlns:w16cid="http://schemas.microsoft.com/office/word/2016/wordml/cid" xmlns:w16="http://schemas.microsoft.com/office/word/2018/wordml" xmlns:w16se="http://schemas.microsoft.com/office/word/2015/wordml/symex" mc:Ignorable="w14 w15 w16se w16cid w16 w16cex">
   <w:docDefaults>
     <w:rPrDefault>
       <w:rPr>
@@ -23028,583 +22082,383 @@
       </w:pPr>
     </w:pPrDefault>
   </w:docDefaults>
-  <w:latentStyles w:defLockedState="0" w:defUIPriority="99" w:defSemiHidden="1" w:defUnhideWhenUsed="1" w:defQFormat="0" w:count="267">
-    <w:lsdException w:name="Normal" w:semiHidden="0" w:uiPriority="0" w:unhideWhenUsed="0" w:qFormat="1"/>
-    <w:lsdException w:name="heading 1" w:semiHidden="0" w:uiPriority="9" w:unhideWhenUsed="0" w:qFormat="1"/>
-    <w:lsdException w:name="heading 2" w:uiPriority="9" w:qFormat="1"/>
-    <w:lsdException w:name="heading 3" w:uiPriority="9" w:qFormat="1"/>
-    <w:lsdException w:name="heading 4" w:uiPriority="9" w:qFormat="1"/>
-    <w:lsdException w:name="heading 5" w:uiPriority="9" w:qFormat="1"/>
-    <w:lsdException w:name="heading 6" w:uiPriority="9" w:qFormat="1"/>
-    <w:lsdException w:name="heading 7" w:uiPriority="9" w:qFormat="1"/>
-    <w:lsdException w:name="heading 8" w:uiPriority="9" w:qFormat="1"/>
-    <w:lsdException w:name="heading 9" w:uiPriority="9" w:qFormat="1"/>
-    <w:lsdException w:name="toc 1" w:uiPriority="39"/>
-    <w:lsdException w:name="toc 2" w:uiPriority="39"/>
-    <w:lsdException w:name="toc 3" w:uiPriority="39"/>
-    <w:lsdException w:name="toc 4" w:uiPriority="39"/>
-    <w:lsdException w:name="toc 5" w:uiPriority="39"/>
-    <w:lsdException w:name="toc 6" w:uiPriority="39"/>
-    <w:lsdException w:name="toc 7" w:uiPriority="39"/>
-    <w:lsdException w:name="toc 8" w:uiPriority="39"/>
-    <w:lsdException w:name="toc 9" w:uiPriority="39"/>
-    <w:lsdException w:name="caption" w:uiPriority="35" w:qFormat="1"/>
-    <w:lsdException w:name="Title" w:semiHidden="0" w:uiPriority="10" w:unhideWhenUsed="0" w:qFormat="1"/>
-    <w:lsdException w:name="Default Paragraph Font" w:uiPriority="1"/>
-    <w:lsdException w:name="Subtitle" w:semiHidden="0" w:uiPriority="11" w:unhideWhenUsed="0" w:qFormat="1"/>
-    <w:lsdException w:name="Strong" w:semiHidden="0" w:uiPriority="22" w:unhideWhenUsed="0" w:qFormat="1"/>
-    <w:lsdException w:name="Emphasis" w:semiHidden="0" w:uiPriority="20" w:unhideWhenUsed="0" w:qFormat="1"/>
-    <w:lsdException w:name="Table Grid" w:semiHidden="0" w:uiPriority="59" w:unhideWhenUsed="0"/>
-    <w:lsdException w:name="Placeholder Text" w:unhideWhenUsed="0"/>
-    <w:lsdException w:name="No Spacing" w:semiHidden="0" w:uiPriority="1" w:unhideWhenUsed="0" w:qFormat="1"/>
-    <w:lsdException w:name="Light Shading" w:semiHidden="0" w:uiPriority="60" w:unhideWhenUsed="0"/>
-    <w:lsdException w:name="Light List" w:semiHidden="0" w:uiPriority="61" w:unhideWhenUsed="0"/>
-    <w:lsdException w:name="Light Grid" w:semiHidden="0" w:uiPriority="62" w:unhideWhenUsed="0"/>
-    <w:lsdException w:name="Medium Shading 1" w:semiHidden="0" w:uiPriority="63" w:unhideWhenUsed="0"/>
-    <w:lsdException w:name="Medium Shading 2" w:semiHidden="0" w:uiPriority="64" w:unhideWhenUsed="0"/>
-    <w:lsdException w:name="Medium List 1" w:semiHidden="0" w:uiPriority="65" w:unhideWhenUsed="0"/>
-    <w:lsdException w:name="Medium List 2" w:semiHidden="0" w:uiPriority="66" w:unhideWhenUsed="0"/>
-    <w:lsdException w:name="Medium Grid 1" w:semiHidden="0" w:uiPriority="67" w:unhideWhenUsed="0"/>
-    <w:lsdException w:name="Medium Grid 2" w:semiHidden="0" w:uiPriority="68" w:unhideWhenUsed="0"/>
-    <w:lsdException w:name="Medium Grid 3" w:semiHidden="0" w:uiPriority="69" w:unhideWhenUsed="0"/>
-    <w:lsdException w:name="Dark List" w:semiHidden="0" w:uiPriority="70" w:unhideWhenUsed="0"/>
-    <w:lsdException w:name="Colorful Shading" w:semiHidden="0" w:uiPriority="71" w:unhideWhenUsed="0"/>
-    <w:lsdException w:name="Colorful List" w:semiHidden="0" w:uiPriority="72" w:unhideWhenUsed="0"/>
-    <w:lsdException w:name="Colorful Grid" w:semiHidden="0" w:uiPriority="73" w:unhideWhenUsed="0"/>
-    <w:lsdException w:name="Light Shading Accent 1" w:semiHidden="0" w:uiPriority="60" w:unhideWhenUsed="0"/>
-    <w:lsdException w:name="Light List Accent 1" w:semiHidden="0" w:uiPriority="61" w:unhideWhenUsed="0"/>
-    <w:lsdException w:name="Light Grid Accent 1" w:semiHidden="0" w:uiPriority="62" w:unhideWhenUsed="0"/>
-    <w:lsdException w:name="Medium Shading 1 Accent 1" w:semiHidden="0" w:uiPriority="63" w:unhideWhenUsed="0"/>
-    <w:lsdException w:name="Medium Shading 2 Accent 1" w:semiHidden="0" w:uiPriority="64" w:unhideWhenUsed="0"/>
-    <w:lsdException w:name="Medium List 1 Accent 1" w:semiHidden="0" w:uiPriority="65" w:unhideWhenUsed="0"/>
-    <w:lsdException w:name="Revision" w:unhideWhenUsed="0"/>
-    <w:lsdException w:name="List Paragraph" w:semiHidden="0" w:uiPriority="34" w:unhideWhenUsed="0" w:qFormat="1"/>
-    <w:lsdException w:name="Quote" w:semiHidden="0" w:uiPriority="29" w:unhideWhenUsed="0" w:qFormat="1"/>
-    <w:lsdException w:name="Intense Quote" w:semiHidden="0" w:uiPriority="30" w:unhideWhenUsed="0" w:qFormat="1"/>
-    <w:lsdException w:name="Medium List 2 Accent 1" w:semiHidden="0" w:uiPriority="66" w:unhideWhenUsed="0"/>
-    <w:lsdException w:name="Medium Grid 1 Accent 1" w:semiHidden="0" w:uiPriority="67" w:unhideWhenUsed="0"/>
-    <w:lsdException w:name="Medium Grid 2 Accent 1" w:semiHidden="0" w:uiPriority="68" w:unhideWhenUsed="0"/>
-    <w:lsdException w:name="Medium Grid 3 Accent 1" w:semiHidden="0" w:uiPriority="69" w:unhideWhenUsed="0"/>
-    <w:lsdException w:name="Dark List Accent 1" w:semiHidden="0" w:uiPriority="70" w:unhideWhenUsed="0"/>
-    <w:lsdException w:name="Colorful Shading Accent 1" w:semiHidden="0" w:uiPriority="71" w:unhideWhenUsed="0"/>
-    <w:lsdException w:name="Colorful List Accent 1" w:semiHidden="0" w:uiPriority="72" w:unhideWhenUsed="0"/>
-    <w:lsdException w:name="Colorful Grid Accent 1" w:semiHidden="0" w:uiPriority="73" w:unhideWhenUsed="0"/>
-    <w:lsdException w:name="Light Shading Accent 2" w:semiHidden="0" w:uiPriority="60" w:unhideWhenUsed="0"/>
-    <w:lsdException w:name="Light List Accent 2" w:semiHidden="0" w:uiPriority="61" w:unhideWhenUsed="0"/>
-    <w:lsdException w:name="Light Grid Accent 2" w:semiHidden="0" w:uiPriority="62" w:unhideWhenUsed="0"/>
-    <w:lsdException w:name="Medium Shading 1 Accent 2" w:semiHidden="0" w:uiPriority="63" w:unhideWhenUsed="0"/>
-    <w:lsdException w:name="Medium Shading 2 Accent 2" w:semiHidden="0" w:uiPriority="64" w:unhideWhenUsed="0"/>
-    <w:lsdException w:name="Medium List 1 Accent 2" w:semiHidden="0" w:uiPriority="65" w:unhideWhenUsed="0"/>
-    <w:lsdException w:name="Medium List 2 Accent 2" w:semiHidden="0" w:uiPriority="66" w:unhideWhenUsed="0"/>
-    <w:lsdException w:name="Medium Grid 1 Accent 2" w:semiHidden="0" w:uiPriority="67" w:unhideWhenUsed="0"/>
-    <w:lsdException w:name="Medium Grid 2 Accent 2" w:semiHidden="0" w:uiPriority="68" w:unhideWhenUsed="0"/>
-    <w:lsdException w:name="Medium Grid 3 Accent 2" w:semiHidden="0" w:uiPriority="69" w:unhideWhenUsed="0"/>
-    <w:lsdException w:name="Dark List Accent 2" w:semiHidden="0" w:uiPriority="70" w:unhideWhenUsed="0"/>
-    <w:lsdException w:name="Colorful Shading Accent 2" w:semiHidden="0" w:uiPriority="71" w:unhideWhenUsed="0"/>
-    <w:lsdException w:name="Colorful List Accent 2" w:semiHidden="0" w:uiPriority="72" w:unhideWhenUsed="0"/>
-    <w:lsdException w:name="Colorful Grid Accent 2" w:semiHidden="0" w:uiPriority="73" w:unhideWhenUsed="0"/>
-    <w:lsdException w:name="Light Shading Accent 3" w:semiHidden="0" w:uiPriority="60" w:unhideWhenUsed="0"/>
-    <w:lsdException w:name="Light List Accent 3" w:semiHidden="0" w:uiPriority="61" w:unhideWhenUsed="0"/>
-    <w:lsdException w:name="Light Grid Accent 3" w:semiHidden="0" w:uiPriority="62" w:unhideWhenUsed="0"/>
-    <w:lsdException w:name="Medium Shading 1 Accent 3" w:semiHidden="0" w:uiPriority="63" w:unhideWhenUsed="0"/>
-    <w:lsdException w:name="Medium Shading 2 Accent 3" w:semiHidden="0" w:uiPriority="64" w:unhideWhenUsed="0"/>
-    <w:lsdException w:name="Medium List 1 Accent 3" w:semiHidden="0" w:uiPriority="65" w:unhideWhenUsed="0"/>
-    <w:lsdException w:name="Medium List 2 Accent 3" w:semiHidden="0" w:uiPriority="66" w:unhideWhenUsed="0"/>
-    <w:lsdException w:name="Medium Grid 1 Accent 3" w:semiHidden="0" w:uiPriority="67" w:unhideWhenUsed="0"/>
-    <w:lsdException w:name="Medium Grid 2 Accent 3" w:semiHidden="0" w:uiPriority="68" w:unhideWhenUsed="0"/>
-    <w:lsdException w:name="Medium Grid 3 Accent 3" w:semiHidden="0" w:uiPriority="69" w:unhideWhenUsed="0"/>
-    <w:lsdException w:name="Dark List Accent 3" w:semiHidden="0" w:uiPriority="70" w:unhideWhenUsed="0"/>
-    <w:lsdException w:name="Colorful Shading Accent 3" w:semiHidden="0" w:uiPriority="71" w:unhideWhenUsed="0"/>
-    <w:lsdException w:name="Colorful List Accent 3" w:semiHidden="0" w:uiPriority="72" w:unhideWhenUsed="0"/>
-    <w:lsdException w:name="Colorful Grid Accent 3" w:semiHidden="0" w:uiPriority="73" w:unhideWhenUsed="0"/>
-    <w:lsdException w:name="Light Shading Accent 4" w:semiHidden="0" w:uiPriority="60" w:unhideWhenUsed="0"/>
-    <w:lsdException w:name="Light List Accent 4" w:semiHidden="0" w:uiPriority="61" w:unhideWhenUsed="0"/>
-    <w:lsdException w:name="Light Grid Accent 4" w:semiHidden="0" w:uiPriority="62" w:unhideWhenUsed="0"/>
-    <w:lsdException w:name="Medium Shading 1 Accent 4" w:semiHidden="0" w:uiPriority="63" w:unhideWhenUsed="0"/>
-    <w:lsdException w:name="Medium Shading 2 Accent 4" w:semiHidden="0" w:uiPriority="64" w:unhideWhenUsed="0"/>
-    <w:lsdException w:name="Medium List 1 Accent 4" w:semiHidden="0" w:uiPriority="65" w:unhideWhenUsed="0"/>
-    <w:lsdException w:name="Medium List 2 Accent 4" w:semiHidden="0" w:uiPriority="66" w:unhideWhenUsed="0"/>
-    <w:lsdException w:name="Medium Grid 1 Accent 4" w:semiHidden="0" w:uiPriority="67" w:unhideWhenUsed="0"/>
-    <w:lsdException w:name="Medium Grid 2 Accent 4" w:semiHidden="0" w:uiPriority="68" w:unhideWhenUsed="0"/>
-    <w:lsdException w:name="Medium Grid 3 Accent 4" w:semiHidden="0" w:uiPriority="69" w:unhideWhenUsed="0"/>
-    <w:lsdException w:name="Dark List Accent 4" w:semiHidden="0" w:uiPriority="70" w:unhideWhenUsed="0"/>
-    <w:lsdException w:name="Colorful Shading Accent 4" w:semiHidden="0" w:uiPriority="71" w:unhideWhenUsed="0"/>
-    <w:lsdException w:name="Colorful List Accent 4" w:semiHidden="0" w:uiPriority="72" w:unhideWhenUsed="0"/>
-    <w:lsdException w:name="Colorful Grid Accent 4" w:semiHidden="0" w:uiPriority="73" w:unhideWhenUsed="0"/>
-    <w:lsdException w:name="Light Shading Accent 5" w:semiHidden="0" w:uiPriority="60" w:unhideWhenUsed="0"/>
-    <w:lsdException w:name="Light List Accent 5" w:semiHidden="0" w:uiPriority="61" w:unhideWhenUsed="0"/>
-    <w:lsdException w:name="Light Grid Accent 5" w:semiHidden="0" w:uiPriority="62" w:unhideWhenUsed="0"/>
-    <w:lsdException w:name="Medium Shading 1 Accent 5" w:semiHidden="0" w:uiPriority="63" w:unhideWhenUsed="0"/>
-    <w:lsdException w:name="Medium Shading 2 Accent 5" w:semiHidden="0" w:uiPriority="64" w:unhideWhenUsed="0"/>
-    <w:lsdException w:name="Medium List 1 Accent 5" w:semiHidden="0" w:uiPriority="65" w:unhideWhenUsed="0"/>
-    <w:lsdException w:name="Medium List 2 Accent 5" w:semiHidden="0" w:uiPriority="66" w:unhideWhenUsed="0"/>
-    <w:lsdException w:name="Medium Grid 1 Accent 5" w:semiHidden="0" w:uiPriority="67" w:unhideWhenUsed="0"/>
-    <w:lsdException w:name="Medium Grid 2 Accent 5" w:semiHidden="0" w:uiPriority="68" w:unhideWhenUsed="0"/>
-    <w:lsdException w:name="Medium Grid 3 Accent 5" w:semiHidden="0" w:uiPriority="69" w:unhideWhenUsed="0"/>
-    <w:lsdException w:name="Dark List Accent 5" w:semiHidden="0" w:uiPriority="70" w:unhideWhenUsed="0"/>
-    <w:lsdException w:name="Colorful Shading Accent 5" w:semiHidden="0" w:uiPriority="71" w:unhideWhenUsed="0"/>
-    <w:lsdException w:name="Colorful List Accent 5" w:semiHidden="0" w:uiPriority="72" w:unhideWhenUsed="0"/>
-    <w:lsdException w:name="Colorful Grid Accent 5" w:semiHidden="0" w:uiPriority="73" w:unhideWhenUsed="0"/>
-    <w:lsdException w:name="Light Shading Accent 6" w:semiHidden="0" w:uiPriority="60" w:unhideWhenUsed="0"/>
-    <w:lsdException w:name="Light List Accent 6" w:semiHidden="0" w:uiPriority="61" w:unhideWhenUsed="0"/>
-    <w:lsdException w:name="Light Grid Accent 6" w:semiHidden="0" w:uiPriority="62" w:unhideWhenUsed="0"/>
-    <w:lsdException w:name="Medium Shading 1 Accent 6" w:semiHidden="0" w:uiPriority="63" w:unhideWhenUsed="0"/>
-    <w:lsdException w:name="Medium Shading 2 Accent 6" w:semiHidden="0" w:uiPriority="64" w:unhideWhenUsed="0"/>
-    <w:lsdException w:name="Medium List 1 Accent 6" w:semiHidden="0" w:uiPriority="65" w:unhideWhenUsed="0"/>
-    <w:lsdException w:name="Medium List 2 Accent 6" w:semiHidden="0" w:uiPriority="66" w:unhideWhenUsed="0"/>
-    <w:lsdException w:name="Medium Grid 1 Accent 6" w:semiHidden="0" w:uiPriority="67" w:unhideWhenUsed="0"/>
-    <w:lsdException w:name="Medium Grid 2 Accent 6" w:semiHidden="0" w:uiPriority="68" w:unhideWhenUsed="0"/>
-    <w:lsdException w:name="Medium Grid 3 Accent 6" w:semiHidden="0" w:uiPriority="69" w:unhideWhenUsed="0"/>
-    <w:lsdException w:name="Dark List Accent 6" w:semiHidden="0" w:uiPriority="70" w:unhideWhenUsed="0"/>
-    <w:lsdException w:name="Colorful Shading Accent 6" w:semiHidden="0" w:uiPriority="71" w:unhideWhenUsed="0"/>
-    <w:lsdException w:name="Colorful List Accent 6" w:semiHidden="0" w:uiPriority="72" w:unhideWhenUsed="0"/>
-    <w:lsdException w:name="Colorful Grid Accent 6" w:semiHidden="0" w:uiPriority="73" w:unhideWhenUsed="0"/>
-    <w:lsdException w:name="Subtle Emphasis" w:semiHidden="0" w:uiPriority="19" w:unhideWhenUsed="0" w:qFormat="1"/>
-    <w:lsdException w:name="Intense Emphasis" w:semiHidden="0" w:uiPriority="21" w:unhideWhenUsed="0" w:qFormat="1"/>
-    <w:lsdException w:name="Subtle Reference" w:semiHidden="0" w:uiPriority="31" w:unhideWhenUsed="0" w:qFormat="1"/>
-    <w:lsdException w:name="Intense Reference" w:semiHidden="0" w:uiPriority="32" w:unhideWhenUsed="0" w:qFormat="1"/>
-    <w:lsdException w:name="Book Title" w:semiHidden="0" w:uiPriority="33" w:unhideWhenUsed="0" w:qFormat="1"/>
-    <w:lsdException w:name="Bibliography" w:uiPriority="37"/>
-    <w:lsdException w:name="TOC Heading" w:uiPriority="39" w:qFormat="1"/>
-  </w:latentStyles>
-  <w:style w:type="paragraph" w:default="1" w:styleId="a">
-    <w:name w:val="Normal"/>
-  </w:style>
-  <w:style w:type="paragraph" w:styleId="1">
-    <w:name w:val="heading 1"/>
-    <w:basedOn w:val="a"/>
-    <w:next w:val="a"/>
-    <w:pPr>
-      <w:keepNext/>
-      <w:keepLines/>
-      <w:spacing w:before="400" w:after="120"/>
-      <w:outlineLvl w:val="0"/>
-    </w:pPr>
-    <w:rPr>
-      <w:sz w:val="40"/>
-      <w:szCs w:val="40"/>
-    </w:rPr>
-  </w:style>
-  <w:style w:type="paragraph" w:styleId="2">
-    <w:name w:val="heading 2"/>
-    <w:basedOn w:val="a"/>
-    <w:next w:val="a"/>
-    <w:pPr>
-      <w:keepNext/>
-      <w:keepLines/>
-      <w:spacing w:before="360" w:after="120"/>
-      <w:outlineLvl w:val="1"/>
-    </w:pPr>
-    <w:rPr>
-      <w:sz w:val="32"/>
-      <w:szCs w:val="32"/>
-    </w:rPr>
-  </w:style>
-  <w:style w:type="paragraph" w:styleId="3">
-    <w:name w:val="heading 3"/>
-    <w:basedOn w:val="a"/>
-    <w:next w:val="a"/>
-    <w:pPr>
-      <w:keepNext/>
-      <w:keepLines/>
-      <w:spacing w:before="320" w:after="80"/>
-      <w:outlineLvl w:val="2"/>
-    </w:pPr>
-    <w:rPr>
-      <w:color w:val="434343"/>
-      <w:sz w:val="28"/>
-      <w:szCs w:val="28"/>
-    </w:rPr>
-  </w:style>
-  <w:style w:type="paragraph" w:styleId="4">
-    <w:name w:val="heading 4"/>
-    <w:basedOn w:val="a"/>
-    <w:next w:val="a"/>
-    <w:pPr>
-      <w:keepNext/>
-      <w:keepLines/>
-      <w:spacing w:before="280" w:after="80"/>
-      <w:outlineLvl w:val="3"/>
-    </w:pPr>
-    <w:rPr>
-      <w:color w:val="666666"/>
-      <w:sz w:val="24"/>
-      <w:szCs w:val="24"/>
-    </w:rPr>
-  </w:style>
-  <w:style w:type="paragraph" w:styleId="5">
-    <w:name w:val="heading 5"/>
-    <w:basedOn w:val="a"/>
-    <w:next w:val="a"/>
-    <w:pPr>
-      <w:keepNext/>
-      <w:keepLines/>
-      <w:spacing w:before="240" w:after="80"/>
-      <w:outlineLvl w:val="4"/>
-    </w:pPr>
-    <w:rPr>
-      <w:color w:val="666666"/>
-    </w:rPr>
-  </w:style>
-  <w:style w:type="paragraph" w:styleId="6">
-    <w:name w:val="heading 6"/>
-    <w:basedOn w:val="a"/>
-    <w:next w:val="a"/>
-    <w:pPr>
-      <w:keepNext/>
-      <w:keepLines/>
-      <w:spacing w:before="240" w:after="80"/>
-      <w:outlineLvl w:val="5"/>
-    </w:pPr>
-    <w:rPr>
-      <w:i/>
-      <w:color w:val="666666"/>
-    </w:rPr>
-  </w:style>
-  <w:style w:type="character" w:default="1" w:styleId="a0">
-    <w:name w:val="Default Paragraph Font"/>
-    <w:uiPriority w:val="1"/>
-    <w:semiHidden/>
-    <w:unhideWhenUsed/>
-  </w:style>
-  <w:style w:type="table" w:default="1" w:styleId="a1">
-    <w:name w:val="Normal Table"/>
-    <w:uiPriority w:val="99"/>
-    <w:semiHidden/>
-    <w:unhideWhenUsed/>
-    <w:tblPr>
-      <w:tblInd w:w="0" w:type="dxa"/>
-      <w:tblCellMar>
-        <w:top w:w="0" w:type="dxa"/>
-        <w:left w:w="108" w:type="dxa"/>
-        <w:bottom w:w="0" w:type="dxa"/>
-        <w:right w:w="108" w:type="dxa"/>
-      </w:tblCellMar>
-    </w:tblPr>
-  </w:style>
-  <w:style w:type="numbering" w:default="1" w:styleId="a2">
-    <w:name w:val="No List"/>
-    <w:uiPriority w:val="99"/>
-    <w:semiHidden/>
-    <w:unhideWhenUsed/>
-  </w:style>
-  <w:style w:type="table" w:customStyle="1" w:styleId="TableNormal">
-    <w:name w:val="Table Normal"/>
-    <w:tblPr>
-      <w:tblCellMar>
-        <w:top w:w="0" w:type="dxa"/>
-        <w:left w:w="0" w:type="dxa"/>
-        <w:bottom w:w="0" w:type="dxa"/>
-        <w:right w:w="0" w:type="dxa"/>
-      </w:tblCellMar>
-    </w:tblPr>
-  </w:style>
-  <w:style w:type="paragraph" w:styleId="a3">
-    <w:name w:val="Title"/>
-    <w:basedOn w:val="a"/>
-    <w:next w:val="a"/>
-    <w:pPr>
-      <w:keepNext/>
-      <w:keepLines/>
-      <w:spacing w:after="60"/>
-    </w:pPr>
-    <w:rPr>
-      <w:sz w:val="52"/>
-      <w:szCs w:val="52"/>
-    </w:rPr>
-  </w:style>
-  <w:style w:type="paragraph" w:styleId="a4">
-    <w:name w:val="Subtitle"/>
-    <w:basedOn w:val="a"/>
-    <w:next w:val="a"/>
-    <w:pPr>
-      <w:keepNext/>
-      <w:keepLines/>
-      <w:spacing w:after="320"/>
-    </w:pPr>
-    <w:rPr>
-      <w:color w:val="666666"/>
-      <w:sz w:val="30"/>
-      <w:szCs w:val="30"/>
-    </w:rPr>
-  </w:style>
-  <w:style w:type="paragraph" w:styleId="a5">
-    <w:name w:val="Balloon Text"/>
-    <w:basedOn w:val="a"/>
-    <w:link w:val="a6"/>
-    <w:uiPriority w:val="99"/>
-    <w:semiHidden/>
-    <w:unhideWhenUsed/>
-    <w:rsid w:val="005527C5"/>
-    <w:pPr>
-      <w:spacing w:line="240" w:lineRule="auto"/>
-    </w:pPr>
-    <w:rPr>
-      <w:rFonts w:ascii="Tahoma" w:hAnsi="Tahoma" w:cs="Tahoma"/>
-      <w:sz w:val="16"/>
-      <w:szCs w:val="16"/>
-    </w:rPr>
-  </w:style>
-  <w:style w:type="character" w:customStyle="1" w:styleId="a6">
-    <w:name w:val="Текст выноски Знак"/>
-    <w:basedOn w:val="a0"/>
-    <w:link w:val="a5"/>
-    <w:uiPriority w:val="99"/>
-    <w:semiHidden/>
-    <w:rsid w:val="005527C5"/>
-    <w:rPr>
-      <w:rFonts w:ascii="Tahoma" w:hAnsi="Tahoma" w:cs="Tahoma"/>
-      <w:sz w:val="16"/>
-      <w:szCs w:val="16"/>
-    </w:rPr>
-  </w:style>
-  <w:style w:type="paragraph" w:styleId="a7">
-    <w:name w:val="List Paragraph"/>
-    <w:aliases w:val="Спмсок1,Список источников,Надпись к иллюстрации,List Paragraph,Абзац списка 3"/>
-    <w:basedOn w:val="a"/>
-    <w:uiPriority w:val="34"/>
-    <w:qFormat/>
-    <w:rsid w:val="004B1432"/>
-    <w:pPr>
-      <w:ind w:left="720"/>
-      <w:contextualSpacing/>
-    </w:pPr>
-  </w:style>
-  <w:style w:type="paragraph" w:customStyle="1" w:styleId="a8">
-    <w:name w:val="ОБЫЧНЫЙ САМЫЙ ТЕКСТ"/>
-    <w:basedOn w:val="a9"/>
-    <w:link w:val="aa"/>
-    <w:rsid w:val="00DF4F32"/>
-    <w:pPr>
-      <w:autoSpaceDE w:val="0"/>
-      <w:autoSpaceDN w:val="0"/>
-      <w:adjustRightInd w:val="0"/>
-      <w:spacing w:line="360" w:lineRule="auto"/>
-      <w:ind w:firstLine="720"/>
-      <w:jc w:val="both"/>
-    </w:pPr>
-    <w:rPr>
-      <w:rFonts w:ascii="Times New Roman" w:eastAsia="Times New Roman" w:hAnsi="Times New Roman" w:cs="Times New Roman"/>
-      <w:sz w:val="26"/>
-      <w:szCs w:val="26"/>
-      <w:lang w:val="ru-RU"/>
-    </w:rPr>
-  </w:style>
-  <w:style w:type="character" w:customStyle="1" w:styleId="aa">
-    <w:name w:val="ОБЫЧНЫЙ САМЫЙ ТЕКСТ Знак"/>
-    <w:link w:val="a8"/>
-    <w:rsid w:val="00DF4F32"/>
-    <w:rPr>
-      <w:rFonts w:ascii="Times New Roman" w:eastAsia="Times New Roman" w:hAnsi="Times New Roman" w:cs="Times New Roman"/>
-      <w:sz w:val="26"/>
-      <w:szCs w:val="26"/>
-      <w:lang w:val="ru-RU"/>
-    </w:rPr>
-  </w:style>
-  <w:style w:type="paragraph" w:customStyle="1" w:styleId="Literature">
-    <w:name w:val="Literature"/>
-    <w:basedOn w:val="a7"/>
-    <w:link w:val="Literature0"/>
-    <w:rsid w:val="00DF4F32"/>
-    <w:pPr>
-      <w:numPr>
-        <w:numId w:val="40"/>
-      </w:numPr>
-      <w:tabs>
-        <w:tab w:val="left" w:pos="993"/>
-      </w:tabs>
-      <w:autoSpaceDE w:val="0"/>
-      <w:autoSpaceDN w:val="0"/>
-      <w:adjustRightInd w:val="0"/>
-      <w:spacing w:line="360" w:lineRule="auto"/>
-      <w:ind w:left="0" w:firstLine="709"/>
-      <w:jc w:val="both"/>
-    </w:pPr>
-    <w:rPr>
-      <w:rFonts w:ascii="Times New Roman" w:eastAsia="Times New Roman" w:hAnsi="Times New Roman" w:cs="Times New Roman"/>
-      <w:sz w:val="28"/>
-      <w:szCs w:val="26"/>
-      <w:lang w:val="en-US"/>
-    </w:rPr>
-  </w:style>
-  <w:style w:type="character" w:customStyle="1" w:styleId="Literature0">
-    <w:name w:val="Literature Знак"/>
-    <w:link w:val="Literature"/>
-    <w:rsid w:val="00DF4F32"/>
-    <w:rPr>
-      <w:rFonts w:ascii="Times New Roman" w:eastAsia="Times New Roman" w:hAnsi="Times New Roman" w:cs="Times New Roman"/>
-      <w:sz w:val="28"/>
-      <w:szCs w:val="26"/>
-      <w:lang w:val="en-US"/>
-    </w:rPr>
-  </w:style>
-  <w:style w:type="paragraph" w:styleId="a9">
-    <w:name w:val="No Spacing"/>
-    <w:uiPriority w:val="1"/>
-    <w:qFormat/>
-    <w:rsid w:val="00DF4F32"/>
-    <w:pPr>
-      <w:spacing w:line="240" w:lineRule="auto"/>
-    </w:pPr>
-  </w:style>
-</w:styles>
-</file>
-
-<file path=word/stylesWithEffects.xml><?xml version="1.0" encoding="utf-8"?>
-<w:styles xmlns:wpc="http://schemas.microsoft.com/office/word/2010/wordprocessingCanvas" xmlns:mc="http://schemas.openxmlformats.org/markup-compatibility/2006" xmlns:o="urn:schemas-microsoft-com:office:office" xmlns:r="http://schemas.openxmlformats.org/officeDocument/2006/relationships" xmlns:m="http://schemas.openxmlformats.org/officeDocument/2006/math" xmlns:v="urn:schemas-microsoft-com:vml" xmlns:wp14="http://schemas.microsoft.com/office/word/2010/wordprocessingDrawing" xmlns:wp="http://schemas.openxmlformats.org/drawingml/2006/wordprocessingDrawing" xmlns:w10="urn:schemas-microsoft-com:office:word" xmlns:w="http://schemas.openxmlformats.org/wordprocessingml/2006/main" xmlns:w14="http://schemas.microsoft.com/office/word/2010/wordml" xmlns:wpg="http://schemas.microsoft.com/office/word/2010/wordprocessingGroup" xmlns:wpi="http://schemas.microsoft.com/office/word/2010/wordprocessingInk" xmlns:wne="http://schemas.microsoft.com/office/word/2006/wordml" xmlns:wps="http://schemas.microsoft.com/office/word/2010/wordprocessingShape" mc:Ignorable="w14 wp14">
-  <w:docDefaults>
-    <w:rPrDefault>
-      <w:rPr>
-        <w:rFonts w:ascii="Arial" w:eastAsia="Arial" w:hAnsi="Arial" w:cs="Arial"/>
-        <w:sz w:val="22"/>
-        <w:szCs w:val="22"/>
-        <w:lang w:val="ru" w:eastAsia="ru-RU" w:bidi="ar-SA"/>
-      </w:rPr>
-    </w:rPrDefault>
-    <w:pPrDefault>
-      <w:pPr>
-        <w:spacing w:line="276" w:lineRule="auto"/>
-      </w:pPr>
-    </w:pPrDefault>
-  </w:docDefaults>
-  <w:latentStyles w:defLockedState="0" w:defUIPriority="99" w:defSemiHidden="1" w:defUnhideWhenUsed="1" w:defQFormat="0" w:count="267">
-    <w:lsdException w:name="Normal" w:semiHidden="0" w:uiPriority="0" w:unhideWhenUsed="0" w:qFormat="1"/>
-    <w:lsdException w:name="heading 1" w:semiHidden="0" w:uiPriority="9" w:unhideWhenUsed="0" w:qFormat="1"/>
-    <w:lsdException w:name="heading 2" w:uiPriority="9" w:qFormat="1"/>
-    <w:lsdException w:name="heading 3" w:uiPriority="9" w:qFormat="1"/>
-    <w:lsdException w:name="heading 4" w:uiPriority="9" w:qFormat="1"/>
-    <w:lsdException w:name="heading 5" w:uiPriority="9" w:qFormat="1"/>
-    <w:lsdException w:name="heading 6" w:uiPriority="9" w:qFormat="1"/>
-    <w:lsdException w:name="heading 7" w:uiPriority="9" w:qFormat="1"/>
-    <w:lsdException w:name="heading 8" w:uiPriority="9" w:qFormat="1"/>
-    <w:lsdException w:name="heading 9" w:uiPriority="9" w:qFormat="1"/>
-    <w:lsdException w:name="toc 1" w:uiPriority="39"/>
-    <w:lsdException w:name="toc 2" w:uiPriority="39"/>
-    <w:lsdException w:name="toc 3" w:uiPriority="39"/>
-    <w:lsdException w:name="toc 4" w:uiPriority="39"/>
-    <w:lsdException w:name="toc 5" w:uiPriority="39"/>
-    <w:lsdException w:name="toc 6" w:uiPriority="39"/>
-    <w:lsdException w:name="toc 7" w:uiPriority="39"/>
-    <w:lsdException w:name="toc 8" w:uiPriority="39"/>
-    <w:lsdException w:name="toc 9" w:uiPriority="39"/>
-    <w:lsdException w:name="caption" w:uiPriority="35" w:qFormat="1"/>
-    <w:lsdException w:name="Title" w:semiHidden="0" w:uiPriority="10" w:unhideWhenUsed="0" w:qFormat="1"/>
-    <w:lsdException w:name="Default Paragraph Font" w:uiPriority="1"/>
-    <w:lsdException w:name="Subtitle" w:semiHidden="0" w:uiPriority="11" w:unhideWhenUsed="0" w:qFormat="1"/>
-    <w:lsdException w:name="Strong" w:semiHidden="0" w:uiPriority="22" w:unhideWhenUsed="0" w:qFormat="1"/>
-    <w:lsdException w:name="Emphasis" w:semiHidden="0" w:uiPriority="20" w:unhideWhenUsed="0" w:qFormat="1"/>
-    <w:lsdException w:name="Table Grid" w:semiHidden="0" w:uiPriority="59" w:unhideWhenUsed="0"/>
-    <w:lsdException w:name="Placeholder Text" w:unhideWhenUsed="0"/>
-    <w:lsdException w:name="No Spacing" w:semiHidden="0" w:uiPriority="1" w:unhideWhenUsed="0" w:qFormat="1"/>
-    <w:lsdException w:name="Light Shading" w:semiHidden="0" w:uiPriority="60" w:unhideWhenUsed="0"/>
-    <w:lsdException w:name="Light List" w:semiHidden="0" w:uiPriority="61" w:unhideWhenUsed="0"/>
-    <w:lsdException w:name="Light Grid" w:semiHidden="0" w:uiPriority="62" w:unhideWhenUsed="0"/>
-    <w:lsdException w:name="Medium Shading 1" w:semiHidden="0" w:uiPriority="63" w:unhideWhenUsed="0"/>
-    <w:lsdException w:name="Medium Shading 2" w:semiHidden="0" w:uiPriority="64" w:unhideWhenUsed="0"/>
-    <w:lsdException w:name="Medium List 1" w:semiHidden="0" w:uiPriority="65" w:unhideWhenUsed="0"/>
-    <w:lsdException w:name="Medium List 2" w:semiHidden="0" w:uiPriority="66" w:unhideWhenUsed="0"/>
-    <w:lsdException w:name="Medium Grid 1" w:semiHidden="0" w:uiPriority="67" w:unhideWhenUsed="0"/>
-    <w:lsdException w:name="Medium Grid 2" w:semiHidden="0" w:uiPriority="68" w:unhideWhenUsed="0"/>
-    <w:lsdException w:name="Medium Grid 3" w:semiHidden="0" w:uiPriority="69" w:unhideWhenUsed="0"/>
-    <w:lsdException w:name="Dark List" w:semiHidden="0" w:uiPriority="70" w:unhideWhenUsed="0"/>
-    <w:lsdException w:name="Colorful Shading" w:semiHidden="0" w:uiPriority="71" w:unhideWhenUsed="0"/>
-    <w:lsdException w:name="Colorful List" w:semiHidden="0" w:uiPriority="72" w:unhideWhenUsed="0"/>
-    <w:lsdException w:name="Colorful Grid" w:semiHidden="0" w:uiPriority="73" w:unhideWhenUsed="0"/>
-    <w:lsdException w:name="Light Shading Accent 1" w:semiHidden="0" w:uiPriority="60" w:unhideWhenUsed="0"/>
-    <w:lsdException w:name="Light List Accent 1" w:semiHidden="0" w:uiPriority="61" w:unhideWhenUsed="0"/>
-    <w:lsdException w:name="Light Grid Accent 1" w:semiHidden="0" w:uiPriority="62" w:unhideWhenUsed="0"/>
-    <w:lsdException w:name="Medium Shading 1 Accent 1" w:semiHidden="0" w:uiPriority="63" w:unhideWhenUsed="0"/>
-    <w:lsdException w:name="Medium Shading 2 Accent 1" w:semiHidden="0" w:uiPriority="64" w:unhideWhenUsed="0"/>
-    <w:lsdException w:name="Medium List 1 Accent 1" w:semiHidden="0" w:uiPriority="65" w:unhideWhenUsed="0"/>
-    <w:lsdException w:name="Revision" w:unhideWhenUsed="0"/>
-    <w:lsdException w:name="List Paragraph" w:semiHidden="0" w:uiPriority="34" w:unhideWhenUsed="0" w:qFormat="1"/>
-    <w:lsdException w:name="Quote" w:semiHidden="0" w:uiPriority="29" w:unhideWhenUsed="0" w:qFormat="1"/>
-    <w:lsdException w:name="Intense Quote" w:semiHidden="0" w:uiPriority="30" w:unhideWhenUsed="0" w:qFormat="1"/>
-    <w:lsdException w:name="Medium List 2 Accent 1" w:semiHidden="0" w:uiPriority="66" w:unhideWhenUsed="0"/>
-    <w:lsdException w:name="Medium Grid 1 Accent 1" w:semiHidden="0" w:uiPriority="67" w:unhideWhenUsed="0"/>
-    <w:lsdException w:name="Medium Grid 2 Accent 1" w:semiHidden="0" w:uiPriority="68" w:unhideWhenUsed="0"/>
-    <w:lsdException w:name="Medium Grid 3 Accent 1" w:semiHidden="0" w:uiPriority="69" w:unhideWhenUsed="0"/>
-    <w:lsdException w:name="Dark List Accent 1" w:semiHidden="0" w:uiPriority="70" w:unhideWhenUsed="0"/>
-    <w:lsdException w:name="Colorful Shading Accent 1" w:semiHidden="0" w:uiPriority="71" w:unhideWhenUsed="0"/>
-    <w:lsdException w:name="Colorful List Accent 1" w:semiHidden="0" w:uiPriority="72" w:unhideWhenUsed="0"/>
-    <w:lsdException w:name="Colorful Grid Accent 1" w:semiHidden="0" w:uiPriority="73" w:unhideWhenUsed="0"/>
-    <w:lsdException w:name="Light Shading Accent 2" w:semiHidden="0" w:uiPriority="60" w:unhideWhenUsed="0"/>
-    <w:lsdException w:name="Light List Accent 2" w:semiHidden="0" w:uiPriority="61" w:unhideWhenUsed="0"/>
-    <w:lsdException w:name="Light Grid Accent 2" w:semiHidden="0" w:uiPriority="62" w:unhideWhenUsed="0"/>
-    <w:lsdException w:name="Medium Shading 1 Accent 2" w:semiHidden="0" w:uiPriority="63" w:unhideWhenUsed="0"/>
-    <w:lsdException w:name="Medium Shading 2 Accent 2" w:semiHidden="0" w:uiPriority="64" w:unhideWhenUsed="0"/>
-    <w:lsdException w:name="Medium List 1 Accent 2" w:semiHidden="0" w:uiPriority="65" w:unhideWhenUsed="0"/>
-    <w:lsdException w:name="Medium List 2 Accent 2" w:semiHidden="0" w:uiPriority="66" w:unhideWhenUsed="0"/>
-    <w:lsdException w:name="Medium Grid 1 Accent 2" w:semiHidden="0" w:uiPriority="67" w:unhideWhenUsed="0"/>
-    <w:lsdException w:name="Medium Grid 2 Accent 2" w:semiHidden="0" w:uiPriority="68" w:unhideWhenUsed="0"/>
-    <w:lsdException w:name="Medium Grid 3 Accent 2" w:semiHidden="0" w:uiPriority="69" w:unhideWhenUsed="0"/>
-    <w:lsdException w:name="Dark List Accent 2" w:semiHidden="0" w:uiPriority="70" w:unhideWhenUsed="0"/>
-    <w:lsdException w:name="Colorful Shading Accent 2" w:semiHidden="0" w:uiPriority="71" w:unhideWhenUsed="0"/>
-    <w:lsdException w:name="Colorful List Accent 2" w:semiHidden="0" w:uiPriority="72" w:unhideWhenUsed="0"/>
-    <w:lsdException w:name="Colorful Grid Accent 2" w:semiHidden="0" w:uiPriority="73" w:unhideWhenUsed="0"/>
-    <w:lsdException w:name="Light Shading Accent 3" w:semiHidden="0" w:uiPriority="60" w:unhideWhenUsed="0"/>
-    <w:lsdException w:name="Light List Accent 3" w:semiHidden="0" w:uiPriority="61" w:unhideWhenUsed="0"/>
-    <w:lsdException w:name="Light Grid Accent 3" w:semiHidden="0" w:uiPriority="62" w:unhideWhenUsed="0"/>
-    <w:lsdException w:name="Medium Shading 1 Accent 3" w:semiHidden="0" w:uiPriority="63" w:unhideWhenUsed="0"/>
-    <w:lsdException w:name="Medium Shading 2 Accent 3" w:semiHidden="0" w:uiPriority="64" w:unhideWhenUsed="0"/>
-    <w:lsdException w:name="Medium List 1 Accent 3" w:semiHidden="0" w:uiPriority="65" w:unhideWhenUsed="0"/>
-    <w:lsdException w:name="Medium List 2 Accent 3" w:semiHidden="0" w:uiPriority="66" w:unhideWhenUsed="0"/>
-    <w:lsdException w:name="Medium Grid 1 Accent 3" w:semiHidden="0" w:uiPriority="67" w:unhideWhenUsed="0"/>
-    <w:lsdException w:name="Medium Grid 2 Accent 3" w:semiHidden="0" w:uiPriority="68" w:unhideWhenUsed="0"/>
-    <w:lsdException w:name="Medium Grid 3 Accent 3" w:semiHidden="0" w:uiPriority="69" w:unhideWhenUsed="0"/>
-    <w:lsdException w:name="Dark List Accent 3" w:semiHidden="0" w:uiPriority="70" w:unhideWhenUsed="0"/>
-    <w:lsdException w:name="Colorful Shading Accent 3" w:semiHidden="0" w:uiPriority="71" w:unhideWhenUsed="0"/>
-    <w:lsdException w:name="Colorful List Accent 3" w:semiHidden="0" w:uiPriority="72" w:unhideWhenUsed="0"/>
-    <w:lsdException w:name="Colorful Grid Accent 3" w:semiHidden="0" w:uiPriority="73" w:unhideWhenUsed="0"/>
-    <w:lsdException w:name="Light Shading Accent 4" w:semiHidden="0" w:uiPriority="60" w:unhideWhenUsed="0"/>
-    <w:lsdException w:name="Light List Accent 4" w:semiHidden="0" w:uiPriority="61" w:unhideWhenUsed="0"/>
-    <w:lsdException w:name="Light Grid Accent 4" w:semiHidden="0" w:uiPriority="62" w:unhideWhenUsed="0"/>
-    <w:lsdException w:name="Medium Shading 1 Accent 4" w:semiHidden="0" w:uiPriority="63" w:unhideWhenUsed="0"/>
-    <w:lsdException w:name="Medium Shading 2 Accent 4" w:semiHidden="0" w:uiPriority="64" w:unhideWhenUsed="0"/>
-    <w:lsdException w:name="Medium List 1 Accent 4" w:semiHidden="0" w:uiPriority="65" w:unhideWhenUsed="0"/>
-    <w:lsdException w:name="Medium List 2 Accent 4" w:semiHidden="0" w:uiPriority="66" w:unhideWhenUsed="0"/>
-    <w:lsdException w:name="Medium Grid 1 Accent 4" w:semiHidden="0" w:uiPriority="67" w:unhideWhenUsed="0"/>
-    <w:lsdException w:name="Medium Grid 2 Accent 4" w:semiHidden="0" w:uiPriority="68" w:unhideWhenUsed="0"/>
-    <w:lsdException w:name="Medium Grid 3 Accent 4" w:semiHidden="0" w:uiPriority="69" w:unhideWhenUsed="0"/>
-    <w:lsdException w:name="Dark List Accent 4" w:semiHidden="0" w:uiPriority="70" w:unhideWhenUsed="0"/>
-    <w:lsdException w:name="Colorful Shading Accent 4" w:semiHidden="0" w:uiPriority="71" w:unhideWhenUsed="0"/>
-    <w:lsdException w:name="Colorful List Accent 4" w:semiHidden="0" w:uiPriority="72" w:unhideWhenUsed="0"/>
-    <w:lsdException w:name="Colorful Grid Accent 4" w:semiHidden="0" w:uiPriority="73" w:unhideWhenUsed="0"/>
-    <w:lsdException w:name="Light Shading Accent 5" w:semiHidden="0" w:uiPriority="60" w:unhideWhenUsed="0"/>
-    <w:lsdException w:name="Light List Accent 5" w:semiHidden="0" w:uiPriority="61" w:unhideWhenUsed="0"/>
-    <w:lsdException w:name="Light Grid Accent 5" w:semiHidden="0" w:uiPriority="62" w:unhideWhenUsed="0"/>
-    <w:lsdException w:name="Medium Shading 1 Accent 5" w:semiHidden="0" w:uiPriority="63" w:unhideWhenUsed="0"/>
-    <w:lsdException w:name="Medium Shading 2 Accent 5" w:semiHidden="0" w:uiPriority="64" w:unhideWhenUsed="0"/>
-    <w:lsdException w:name="Medium List 1 Accent 5" w:semiHidden="0" w:uiPriority="65" w:unhideWhenUsed="0"/>
-    <w:lsdException w:name="Medium List 2 Accent 5" w:semiHidden="0" w:uiPriority="66" w:unhideWhenUsed="0"/>
-    <w:lsdException w:name="Medium Grid 1 Accent 5" w:semiHidden="0" w:uiPriority="67" w:unhideWhenUsed="0"/>
-    <w:lsdException w:name="Medium Grid 2 Accent 5" w:semiHidden="0" w:uiPriority="68" w:unhideWhenUsed="0"/>
-    <w:lsdException w:name="Medium Grid 3 Accent 5" w:semiHidden="0" w:uiPriority="69" w:unhideWhenUsed="0"/>
-    <w:lsdException w:name="Dark List Accent 5" w:semiHidden="0" w:uiPriority="70" w:unhideWhenUsed="0"/>
-    <w:lsdException w:name="Colorful Shading Accent 5" w:semiHidden="0" w:uiPriority="71" w:unhideWhenUsed="0"/>
-    <w:lsdException w:name="Colorful List Accent 5" w:semiHidden="0" w:uiPriority="72" w:unhideWhenUsed="0"/>
-    <w:lsdException w:name="Colorful Grid Accent 5" w:semiHidden="0" w:uiPriority="73" w:unhideWhenUsed="0"/>
-    <w:lsdException w:name="Light Shading Accent 6" w:semiHidden="0" w:uiPriority="60" w:unhideWhenUsed="0"/>
-    <w:lsdException w:name="Light List Accent 6" w:semiHidden="0" w:uiPriority="61" w:unhideWhenUsed="0"/>
-    <w:lsdException w:name="Light Grid Accent 6" w:semiHidden="0" w:uiPriority="62" w:unhideWhenUsed="0"/>
-    <w:lsdException w:name="Medium Shading 1 Accent 6" w:semiHidden="0" w:uiPriority="63" w:unhideWhenUsed="0"/>
-    <w:lsdException w:name="Medium Shading 2 Accent 6" w:semiHidden="0" w:uiPriority="64" w:unhideWhenUsed="0"/>
-    <w:lsdException w:name="Medium List 1 Accent 6" w:semiHidden="0" w:uiPriority="65" w:unhideWhenUsed="0"/>
-    <w:lsdException w:name="Medium List 2 Accent 6" w:semiHidden="0" w:uiPriority="66" w:unhideWhenUsed="0"/>
-    <w:lsdException w:name="Medium Grid 1 Accent 6" w:semiHidden="0" w:uiPriority="67" w:unhideWhenUsed="0"/>
-    <w:lsdException w:name="Medium Grid 2 Accent 6" w:semiHidden="0" w:uiPriority="68" w:unhideWhenUsed="0"/>
-    <w:lsdException w:name="Medium Grid 3 Accent 6" w:semiHidden="0" w:uiPriority="69" w:unhideWhenUsed="0"/>
-    <w:lsdException w:name="Dark List Accent 6" w:semiHidden="0" w:uiPriority="70" w:unhideWhenUsed="0"/>
-    <w:lsdException w:name="Colorful Shading Accent 6" w:semiHidden="0" w:uiPriority="71" w:unhideWhenUsed="0"/>
-    <w:lsdException w:name="Colorful List Accent 6" w:semiHidden="0" w:uiPriority="72" w:unhideWhenUsed="0"/>
-    <w:lsdException w:name="Colorful Grid Accent 6" w:semiHidden="0" w:uiPriority="73" w:unhideWhenUsed="0"/>
-    <w:lsdException w:name="Subtle Emphasis" w:semiHidden="0" w:uiPriority="19" w:unhideWhenUsed="0" w:qFormat="1"/>
-    <w:lsdException w:name="Intense Emphasis" w:semiHidden="0" w:uiPriority="21" w:unhideWhenUsed="0" w:qFormat="1"/>
-    <w:lsdException w:name="Subtle Reference" w:semiHidden="0" w:uiPriority="31" w:unhideWhenUsed="0" w:qFormat="1"/>
-    <w:lsdException w:name="Intense Reference" w:semiHidden="0" w:uiPriority="32" w:unhideWhenUsed="0" w:qFormat="1"/>
-    <w:lsdException w:name="Book Title" w:semiHidden="0" w:uiPriority="33" w:unhideWhenUsed="0" w:qFormat="1"/>
-    <w:lsdException w:name="Bibliography" w:uiPriority="37"/>
-    <w:lsdException w:name="TOC Heading" w:uiPriority="39" w:qFormat="1"/>
+  <w:latentStyles w:defLockedState="0" w:defUIPriority="99" w:defSemiHidden="0" w:defUnhideWhenUsed="0" w:defQFormat="0" w:count="376">
+    <w:lsdException w:name="Normal" w:uiPriority="0" w:qFormat="1"/>
+    <w:lsdException w:name="heading 1" w:uiPriority="9" w:qFormat="1"/>
+    <w:lsdException w:name="heading 2" w:semiHidden="1" w:uiPriority="9" w:unhideWhenUsed="1" w:qFormat="1"/>
+    <w:lsdException w:name="heading 3" w:semiHidden="1" w:uiPriority="9" w:unhideWhenUsed="1" w:qFormat="1"/>
+    <w:lsdException w:name="heading 4" w:semiHidden="1" w:uiPriority="9" w:unhideWhenUsed="1" w:qFormat="1"/>
+    <w:lsdException w:name="heading 5" w:semiHidden="1" w:uiPriority="9" w:unhideWhenUsed="1" w:qFormat="1"/>
+    <w:lsdException w:name="heading 6" w:semiHidden="1" w:uiPriority="9" w:unhideWhenUsed="1" w:qFormat="1"/>
+    <w:lsdException w:name="heading 7" w:semiHidden="1" w:uiPriority="9" w:unhideWhenUsed="1" w:qFormat="1"/>
+    <w:lsdException w:name="heading 8" w:semiHidden="1" w:uiPriority="9" w:unhideWhenUsed="1" w:qFormat="1"/>
+    <w:lsdException w:name="heading 9" w:semiHidden="1" w:uiPriority="9" w:unhideWhenUsed="1" w:qFormat="1"/>
+    <w:lsdException w:name="index 1" w:semiHidden="1" w:unhideWhenUsed="1"/>
+    <w:lsdException w:name="index 2" w:semiHidden="1" w:unhideWhenUsed="1"/>
+    <w:lsdException w:name="index 3" w:semiHidden="1" w:unhideWhenUsed="1"/>
+    <w:lsdException w:name="index 4" w:semiHidden="1" w:unhideWhenUsed="1"/>
+    <w:lsdException w:name="index 5" w:semiHidden="1" w:unhideWhenUsed="1"/>
+    <w:lsdException w:name="index 6" w:semiHidden="1" w:unhideWhenUsed="1"/>
+    <w:lsdException w:name="index 7" w:semiHidden="1" w:unhideWhenUsed="1"/>
+    <w:lsdException w:name="index 8" w:semiHidden="1" w:unhideWhenUsed="1"/>
+    <w:lsdException w:name="index 9" w:semiHidden="1" w:unhideWhenUsed="1"/>
+    <w:lsdException w:name="toc 1" w:semiHidden="1" w:uiPriority="39" w:unhideWhenUsed="1"/>
+    <w:lsdException w:name="toc 2" w:semiHidden="1" w:uiPriority="39" w:unhideWhenUsed="1"/>
+    <w:lsdException w:name="toc 3" w:semiHidden="1" w:uiPriority="39" w:unhideWhenUsed="1"/>
+    <w:lsdException w:name="toc 4" w:semiHidden="1" w:uiPriority="39" w:unhideWhenUsed="1"/>
+    <w:lsdException w:name="toc 5" w:semiHidden="1" w:uiPriority="39" w:unhideWhenUsed="1"/>
+    <w:lsdException w:name="toc 6" w:semiHidden="1" w:uiPriority="39" w:unhideWhenUsed="1"/>
+    <w:lsdException w:name="toc 7" w:semiHidden="1" w:uiPriority="39" w:unhideWhenUsed="1"/>
+    <w:lsdException w:name="toc 8" w:semiHidden="1" w:uiPriority="39" w:unhideWhenUsed="1"/>
+    <w:lsdException w:name="toc 9" w:semiHidden="1" w:uiPriority="39" w:unhideWhenUsed="1"/>
+    <w:lsdException w:name="Normal Indent" w:semiHidden="1" w:unhideWhenUsed="1"/>
+    <w:lsdException w:name="footnote text" w:semiHidden="1" w:unhideWhenUsed="1"/>
+    <w:lsdException w:name="annotation text" w:semiHidden="1" w:unhideWhenUsed="1"/>
+    <w:lsdException w:name="header" w:semiHidden="1" w:unhideWhenUsed="1"/>
+    <w:lsdException w:name="footer" w:semiHidden="1" w:unhideWhenUsed="1"/>
+    <w:lsdException w:name="index heading" w:semiHidden="1" w:unhideWhenUsed="1"/>
+    <w:lsdException w:name="caption" w:semiHidden="1" w:uiPriority="35" w:unhideWhenUsed="1" w:qFormat="1"/>
+    <w:lsdException w:name="table of figures" w:semiHidden="1" w:unhideWhenUsed="1"/>
+    <w:lsdException w:name="envelope address" w:semiHidden="1" w:unhideWhenUsed="1"/>
+    <w:lsdException w:name="envelope return" w:semiHidden="1" w:unhideWhenUsed="1"/>
+    <w:lsdException w:name="footnote reference" w:semiHidden="1" w:unhideWhenUsed="1"/>
+    <w:lsdException w:name="annotation reference" w:semiHidden="1" w:unhideWhenUsed="1"/>
+    <w:lsdException w:name="line number" w:semiHidden="1" w:unhideWhenUsed="1"/>
+    <w:lsdException w:name="page number" w:semiHidden="1" w:unhideWhenUsed="1"/>
+    <w:lsdException w:name="endnote reference" w:semiHidden="1" w:unhideWhenUsed="1"/>
+    <w:lsdException w:name="endnote text" w:semiHidden="1" w:unhideWhenUsed="1"/>
+    <w:lsdException w:name="table of authorities" w:semiHidden="1" w:unhideWhenUsed="1"/>
+    <w:lsdException w:name="macro" w:semiHidden="1" w:unhideWhenUsed="1"/>
+    <w:lsdException w:name="toa heading" w:semiHidden="1" w:unhideWhenUsed="1"/>
+    <w:lsdException w:name="List" w:semiHidden="1" w:unhideWhenUsed="1"/>
+    <w:lsdException w:name="List Bullet" w:semiHidden="1" w:unhideWhenUsed="1"/>
+    <w:lsdException w:name="List Number" w:semiHidden="1" w:unhideWhenUsed="1"/>
+    <w:lsdException w:name="List 2" w:semiHidden="1" w:unhideWhenUsed="1"/>
+    <w:lsdException w:name="List 3" w:semiHidden="1" w:unhideWhenUsed="1"/>
+    <w:lsdException w:name="List 4" w:semiHidden="1" w:unhideWhenUsed="1"/>
+    <w:lsdException w:name="List 5" w:semiHidden="1" w:unhideWhenUsed="1"/>
+    <w:lsdException w:name="List Bullet 2" w:semiHidden="1" w:unhideWhenUsed="1"/>
+    <w:lsdException w:name="List Bullet 3" w:semiHidden="1" w:unhideWhenUsed="1"/>
+    <w:lsdException w:name="List Bullet 4" w:semiHidden="1" w:unhideWhenUsed="1"/>
+    <w:lsdException w:name="List Bullet 5" w:semiHidden="1" w:unhideWhenUsed="1"/>
+    <w:lsdException w:name="List Number 2" w:semiHidden="1" w:unhideWhenUsed="1"/>
+    <w:lsdException w:name="List Number 3" w:semiHidden="1" w:unhideWhenUsed="1"/>
+    <w:lsdException w:name="List Number 4" w:semiHidden="1" w:unhideWhenUsed="1"/>
+    <w:lsdException w:name="List Number 5" w:semiHidden="1" w:unhideWhenUsed="1"/>
+    <w:lsdException w:name="Title" w:uiPriority="10" w:qFormat="1"/>
+    <w:lsdException w:name="Closing" w:semiHidden="1" w:unhideWhenUsed="1"/>
+    <w:lsdException w:name="Signature" w:semiHidden="1" w:unhideWhenUsed="1"/>
+    <w:lsdException w:name="Default Paragraph Font" w:semiHidden="1" w:uiPriority="1" w:unhideWhenUsed="1"/>
+    <w:lsdException w:name="Body Text" w:semiHidden="1" w:unhideWhenUsed="1"/>
+    <w:lsdException w:name="Body Text Indent" w:semiHidden="1" w:unhideWhenUsed="1"/>
+    <w:lsdException w:name="List Continue" w:semiHidden="1" w:unhideWhenUsed="1"/>
+    <w:lsdException w:name="List Continue 2" w:semiHidden="1" w:unhideWhenUsed="1"/>
+    <w:lsdException w:name="List Continue 3" w:semiHidden="1" w:unhideWhenUsed="1"/>
+    <w:lsdException w:name="List Continue 4" w:semiHidden="1" w:unhideWhenUsed="1"/>
+    <w:lsdException w:name="List Continue 5" w:semiHidden="1" w:unhideWhenUsed="1"/>
+    <w:lsdException w:name="Message Header" w:semiHidden="1" w:unhideWhenUsed="1"/>
+    <w:lsdException w:name="Subtitle" w:uiPriority="11" w:qFormat="1"/>
+    <w:lsdException w:name="Salutation" w:semiHidden="1" w:unhideWhenUsed="1"/>
+    <w:lsdException w:name="Date" w:semiHidden="1" w:unhideWhenUsed="1"/>
+    <w:lsdException w:name="Body Text First Indent" w:semiHidden="1" w:unhideWhenUsed="1"/>
+    <w:lsdException w:name="Body Text First Indent 2" w:semiHidden="1" w:unhideWhenUsed="1"/>
+    <w:lsdException w:name="Note Heading" w:semiHidden="1" w:unhideWhenUsed="1"/>
+    <w:lsdException w:name="Body Text 2" w:semiHidden="1" w:unhideWhenUsed="1"/>
+    <w:lsdException w:name="Body Text 3" w:semiHidden="1" w:unhideWhenUsed="1"/>
+    <w:lsdException w:name="Body Text Indent 2" w:semiHidden="1" w:unhideWhenUsed="1"/>
+    <w:lsdException w:name="Body Text Indent 3" w:semiHidden="1" w:unhideWhenUsed="1"/>
+    <w:lsdException w:name="Block Text" w:semiHidden="1" w:unhideWhenUsed="1"/>
+    <w:lsdException w:name="Hyperlink" w:semiHidden="1" w:unhideWhenUsed="1"/>
+    <w:lsdException w:name="FollowedHyperlink" w:semiHidden="1" w:unhideWhenUsed="1"/>
+    <w:lsdException w:name="Strong" w:uiPriority="22" w:qFormat="1"/>
+    <w:lsdException w:name="Emphasis" w:uiPriority="20" w:qFormat="1"/>
+    <w:lsdException w:name="Document Map" w:semiHidden="1" w:unhideWhenUsed="1"/>
+    <w:lsdException w:name="Plain Text" w:semiHidden="1" w:unhideWhenUsed="1"/>
+    <w:lsdException w:name="E-mail Signature" w:semiHidden="1" w:unhideWhenUsed="1"/>
+    <w:lsdException w:name="HTML Top of Form" w:semiHidden="1" w:unhideWhenUsed="1"/>
+    <w:lsdException w:name="HTML Bottom of Form" w:semiHidden="1" w:unhideWhenUsed="1"/>
+    <w:lsdException w:name="Normal (Web)" w:semiHidden="1" w:unhideWhenUsed="1"/>
+    <w:lsdException w:name="HTML Acronym" w:semiHidden="1" w:unhideWhenUsed="1"/>
+    <w:lsdException w:name="HTML Address" w:semiHidden="1" w:unhideWhenUsed="1"/>
+    <w:lsdException w:name="HTML Cite" w:semiHidden="1" w:unhideWhenUsed="1"/>
+    <w:lsdException w:name="HTML Code" w:semiHidden="1" w:unhideWhenUsed="1"/>
+    <w:lsdException w:name="HTML Definition" w:semiHidden="1" w:unhideWhenUsed="1"/>
+    <w:lsdException w:name="HTML Keyboard" w:semiHidden="1" w:unhideWhenUsed="1"/>
+    <w:lsdException w:name="HTML Preformatted" w:semiHidden="1" w:unhideWhenUsed="1"/>
+    <w:lsdException w:name="HTML Sample" w:semiHidden="1" w:unhideWhenUsed="1"/>
+    <w:lsdException w:name="HTML Typewriter" w:semiHidden="1" w:unhideWhenUsed="1"/>
+    <w:lsdException w:name="HTML Variable" w:semiHidden="1" w:unhideWhenUsed="1"/>
+    <w:lsdException w:name="Normal Table" w:semiHidden="1" w:unhideWhenUsed="1"/>
+    <w:lsdException w:name="annotation subject" w:semiHidden="1" w:unhideWhenUsed="1"/>
+    <w:lsdException w:name="No List" w:semiHidden="1" w:unhideWhenUsed="1"/>
+    <w:lsdException w:name="Outline List 1" w:semiHidden="1" w:unhideWhenUsed="1"/>
+    <w:lsdException w:name="Outline List 2" w:semiHidden="1" w:unhideWhenUsed="1"/>
+    <w:lsdException w:name="Outline List 3" w:semiHidden="1" w:unhideWhenUsed="1"/>
+    <w:lsdException w:name="Table Simple 1" w:semiHidden="1" w:unhideWhenUsed="1"/>
+    <w:lsdException w:name="Table Simple 2" w:semiHidden="1" w:unhideWhenUsed="1"/>
+    <w:lsdException w:name="Table Simple 3" w:semiHidden="1" w:unhideWhenUsed="1"/>
+    <w:lsdException w:name="Table Classic 1" w:semiHidden="1" w:unhideWhenUsed="1"/>
+    <w:lsdException w:name="Table Classic 2" w:semiHidden="1" w:unhideWhenUsed="1"/>
+    <w:lsdException w:name="Table Classic 3" w:semiHidden="1" w:unhideWhenUsed="1"/>
+    <w:lsdException w:name="Table Classic 4" w:semiHidden="1" w:unhideWhenUsed="1"/>
+    <w:lsdException w:name="Table Colorful 1" w:semiHidden="1" w:unhideWhenUsed="1"/>
+    <w:lsdException w:name="Table Colorful 2" w:semiHidden="1" w:unhideWhenUsed="1"/>
+    <w:lsdException w:name="Table Colorful 3" w:semiHidden="1" w:unhideWhenUsed="1"/>
+    <w:lsdException w:name="Table Columns 1" w:semiHidden="1" w:unhideWhenUsed="1"/>
+    <w:lsdException w:name="Table Columns 2" w:semiHidden="1" w:unhideWhenUsed="1"/>
+    <w:lsdException w:name="Table Columns 3" w:semiHidden="1" w:unhideWhenUsed="1"/>
+    <w:lsdException w:name="Table Columns 4" w:semiHidden="1" w:unhideWhenUsed="1"/>
+    <w:lsdException w:name="Table Columns 5" w:semiHidden="1" w:unhideWhenUsed="1"/>
+    <w:lsdException w:name="Table Grid 1" w:semiHidden="1" w:unhideWhenUsed="1"/>
+    <w:lsdException w:name="Table Grid 2" w:semiHidden="1" w:unhideWhenUsed="1"/>
+    <w:lsdException w:name="Table Grid 3" w:semiHidden="1" w:unhideWhenUsed="1"/>
+    <w:lsdException w:name="Table Grid 4" w:semiHidden="1" w:unhideWhenUsed="1"/>
+    <w:lsdException w:name="Table Grid 5" w:semiHidden="1" w:unhideWhenUsed="1"/>
+    <w:lsdException w:name="Table Grid 6" w:semiHidden="1" w:unhideWhenUsed="1"/>
+    <w:lsdException w:name="Table Grid 7" w:semiHidden="1" w:unhideWhenUsed="1"/>
+    <w:lsdException w:name="Table Grid 8" w:semiHidden="1" w:unhideWhenUsed="1"/>
+    <w:lsdException w:name="Table List 1" w:semiHidden="1" w:unhideWhenUsed="1"/>
+    <w:lsdException w:name="Table List 2" w:semiHidden="1" w:unhideWhenUsed="1"/>
+    <w:lsdException w:name="Table List 3" w:semiHidden="1" w:unhideWhenUsed="1"/>
+    <w:lsdException w:name="Table List 4" w:semiHidden="1" w:unhideWhenUsed="1"/>
+    <w:lsdException w:name="Table List 5" w:semiHidden="1" w:unhideWhenUsed="1"/>
+    <w:lsdException w:name="Table List 6" w:semiHidden="1" w:unhideWhenUsed="1"/>
+    <w:lsdException w:name="Table List 7" w:semiHidden="1" w:unhideWhenUsed="1"/>
+    <w:lsdException w:name="Table List 8" w:semiHidden="1" w:unhideWhenUsed="1"/>
+    <w:lsdException w:name="Table 3D effects 1" w:semiHidden="1" w:unhideWhenUsed="1"/>
+    <w:lsdException w:name="Table 3D effects 2" w:semiHidden="1" w:unhideWhenUsed="1"/>
+    <w:lsdException w:name="Table 3D effects 3" w:semiHidden="1" w:unhideWhenUsed="1"/>
+    <w:lsdException w:name="Table Contemporary" w:semiHidden="1" w:unhideWhenUsed="1"/>
+    <w:lsdException w:name="Table Elegant" w:semiHidden="1" w:unhideWhenUsed="1"/>
+    <w:lsdException w:name="Table Professional" w:semiHidden="1" w:unhideWhenUsed="1"/>
+    <w:lsdException w:name="Table Subtle 1" w:semiHidden="1" w:unhideWhenUsed="1"/>
+    <w:lsdException w:name="Table Subtle 2" w:semiHidden="1" w:unhideWhenUsed="1"/>
+    <w:lsdException w:name="Table Web 1" w:semiHidden="1" w:unhideWhenUsed="1"/>
+    <w:lsdException w:name="Table Web 2" w:semiHidden="1" w:unhideWhenUsed="1"/>
+    <w:lsdException w:name="Table Web 3" w:semiHidden="1" w:unhideWhenUsed="1"/>
+    <w:lsdException w:name="Balloon Text" w:semiHidden="1" w:unhideWhenUsed="1"/>
+    <w:lsdException w:name="Table Grid" w:semiHidden="1" w:uiPriority="59" w:unhideWhenUsed="1"/>
+    <w:lsdException w:name="Table Theme" w:semiHidden="1" w:unhideWhenUsed="1"/>
+    <w:lsdException w:name="Placeholder Text" w:semiHidden="1"/>
+    <w:lsdException w:name="No Spacing" w:uiPriority="1" w:qFormat="1"/>
+    <w:lsdException w:name="Light Shading" w:uiPriority="60"/>
+    <w:lsdException w:name="Light List" w:uiPriority="61"/>
+    <w:lsdException w:name="Light Grid" w:uiPriority="62"/>
+    <w:lsdException w:name="Medium Shading 1" w:uiPriority="63"/>
+    <w:lsdException w:name="Medium Shading 2" w:uiPriority="64"/>
+    <w:lsdException w:name="Medium List 1" w:uiPriority="65"/>
+    <w:lsdException w:name="Medium List 2" w:uiPriority="66"/>
+    <w:lsdException w:name="Medium Grid 1" w:uiPriority="67"/>
+    <w:lsdException w:name="Medium Grid 2" w:uiPriority="68"/>
+    <w:lsdException w:name="Medium Grid 3" w:uiPriority="69"/>
+    <w:lsdException w:name="Dark List" w:uiPriority="70"/>
+    <w:lsdException w:name="Colorful Shading" w:uiPriority="71"/>
+    <w:lsdException w:name="Colorful List" w:uiPriority="72"/>
+    <w:lsdException w:name="Colorful Grid" w:uiPriority="73"/>
+    <w:lsdException w:name="Light Shading Accent 1" w:uiPriority="60"/>
+    <w:lsdException w:name="Light List Accent 1" w:uiPriority="61"/>
+    <w:lsdException w:name="Light Grid Accent 1" w:uiPriority="62"/>
+    <w:lsdException w:name="Medium Shading 1 Accent 1" w:uiPriority="63"/>
+    <w:lsdException w:name="Medium Shading 2 Accent 1" w:uiPriority="64"/>
+    <w:lsdException w:name="Medium List 1 Accent 1" w:uiPriority="65"/>
+    <w:lsdException w:name="Revision" w:semiHidden="1"/>
+    <w:lsdException w:name="List Paragraph" w:uiPriority="34" w:qFormat="1"/>
+    <w:lsdException w:name="Quote" w:uiPriority="29" w:qFormat="1"/>
+    <w:lsdException w:name="Intense Quote" w:uiPriority="30" w:qFormat="1"/>
+    <w:lsdException w:name="Medium List 2 Accent 1" w:uiPriority="66"/>
+    <w:lsdException w:name="Medium Grid 1 Accent 1" w:uiPriority="67"/>
+    <w:lsdException w:name="Medium Grid 2 Accent 1" w:uiPriority="68"/>
+    <w:lsdException w:name="Medium Grid 3 Accent 1" w:uiPriority="69"/>
+    <w:lsdException w:name="Dark List Accent 1" w:uiPriority="70"/>
+    <w:lsdException w:name="Colorful Shading Accent 1" w:uiPriority="71"/>
+    <w:lsdException w:name="Colorful List Accent 1" w:uiPriority="72"/>
+    <w:lsdException w:name="Colorful Grid Accent 1" w:uiPriority="73"/>
+    <w:lsdException w:name="Light Shading Accent 2" w:uiPriority="60"/>
+    <w:lsdException w:name="Light List Accent 2" w:uiPriority="61"/>
+    <w:lsdException w:name="Light Grid Accent 2" w:uiPriority="62"/>
+    <w:lsdException w:name="Medium Shading 1 Accent 2" w:uiPriority="63"/>
+    <w:lsdException w:name="Medium Shading 2 Accent 2" w:uiPriority="64"/>
+    <w:lsdException w:name="Medium List 1 Accent 2" w:uiPriority="65"/>
+    <w:lsdException w:name="Medium List 2 Accent 2" w:uiPriority="66"/>
+    <w:lsdException w:name="Medium Grid 1 Accent 2" w:uiPriority="67"/>
+    <w:lsdException w:name="Medium Grid 2 Accent 2" w:uiPriority="68"/>
+    <w:lsdException w:name="Medium Grid 3 Accent 2" w:uiPriority="69"/>
+    <w:lsdException w:name="Dark List Accent 2" w:uiPriority="70"/>
+    <w:lsdException w:name="Colorful Shading Accent 2" w:uiPriority="71"/>
+    <w:lsdException w:name="Colorful List Accent 2" w:uiPriority="72"/>
+    <w:lsdException w:name="Colorful Grid Accent 2" w:uiPriority="73"/>
+    <w:lsdException w:name="Light Shading Accent 3" w:uiPriority="60"/>
+    <w:lsdException w:name="Light List Accent 3" w:uiPriority="61"/>
+    <w:lsdException w:name="Light Grid Accent 3" w:uiPriority="62"/>
+    <w:lsdException w:name="Medium Shading 1 Accent 3" w:uiPriority="63"/>
+    <w:lsdException w:name="Medium Shading 2 Accent 3" w:uiPriority="64"/>
+    <w:lsdException w:name="Medium List 1 Accent 3" w:uiPriority="65"/>
+    <w:lsdException w:name="Medium List 2 Accent 3" w:uiPriority="66"/>
+    <w:lsdException w:name="Medium Grid 1 Accent 3" w:uiPriority="67"/>
+    <w:lsdException w:name="Medium Grid 2 Accent 3" w:uiPriority="68"/>
+    <w:lsdException w:name="Medium Grid 3 Accent 3" w:uiPriority="69"/>
+    <w:lsdException w:name="Dark List Accent 3" w:uiPriority="70"/>
+    <w:lsdException w:name="Colorful Shading Accent 3" w:uiPriority="71"/>
+    <w:lsdException w:name="Colorful List Accent 3" w:uiPriority="72"/>
+    <w:lsdException w:name="Colorful Grid Accent 3" w:uiPriority="73"/>
+    <w:lsdException w:name="Light Shading Accent 4" w:uiPriority="60"/>
+    <w:lsdException w:name="Light List Accent 4" w:uiPriority="61"/>
+    <w:lsdException w:name="Light Grid Accent 4" w:uiPriority="62"/>
+    <w:lsdException w:name="Medium Shading 1 Accent 4" w:uiPriority="63"/>
+    <w:lsdException w:name="Medium Shading 2 Accent 4" w:uiPriority="64"/>
+    <w:lsdException w:name="Medium List 1 Accent 4" w:uiPriority="65"/>
+    <w:lsdException w:name="Medium List 2 Accent 4" w:uiPriority="66"/>
+    <w:lsdException w:name="Medium Grid 1 Accent 4" w:uiPriority="67"/>
+    <w:lsdException w:name="Medium Grid 2 Accent 4" w:uiPriority="68"/>
+    <w:lsdException w:name="Medium Grid 3 Accent 4" w:uiPriority="69"/>
+    <w:lsdException w:name="Dark List Accent 4" w:uiPriority="70"/>
+    <w:lsdException w:name="Colorful Shading Accent 4" w:uiPriority="71"/>
+    <w:lsdException w:name="Colorful List Accent 4" w:uiPriority="72"/>
+    <w:lsdException w:name="Colorful Grid Accent 4" w:uiPriority="73"/>
+    <w:lsdException w:name="Light Shading Accent 5" w:uiPriority="60"/>
+    <w:lsdException w:name="Light List Accent 5" w:uiPriority="61"/>
+    <w:lsdException w:name="Light Grid Accent 5" w:uiPriority="62"/>
+    <w:lsdException w:name="Medium Shading 1 Accent 5" w:uiPriority="63"/>
+    <w:lsdException w:name="Medium Shading 2 Accent 5" w:uiPriority="64"/>
+    <w:lsdException w:name="Medium List 1 Accent 5" w:uiPriority="65"/>
+    <w:lsdException w:name="Medium List 2 Accent 5" w:uiPriority="66"/>
+    <w:lsdException w:name="Medium Grid 1 Accent 5" w:uiPriority="67"/>
+    <w:lsdException w:name="Medium Grid 2 Accent 5" w:uiPriority="68"/>
+    <w:lsdException w:name="Medium Grid 3 Accent 5" w:uiPriority="69"/>
+    <w:lsdException w:name="Dark List Accent 5" w:uiPriority="70"/>
+    <w:lsdException w:name="Colorful Shading Accent 5" w:uiPriority="71"/>
+    <w:lsdException w:name="Colorful List Accent 5" w:uiPriority="72"/>
+    <w:lsdException w:name="Colorful Grid Accent 5" w:uiPriority="73"/>
+    <w:lsdException w:name="Light Shading Accent 6" w:uiPriority="60"/>
+    <w:lsdException w:name="Light List Accent 6" w:uiPriority="61"/>
+    <w:lsdException w:name="Light Grid Accent 6" w:uiPriority="62"/>
+    <w:lsdException w:name="Medium Shading 1 Accent 6" w:uiPriority="63"/>
+    <w:lsdException w:name="Medium Shading 2 Accent 6" w:uiPriority="64"/>
+    <w:lsdException w:name="Medium List 1 Accent 6" w:uiPriority="65"/>
+    <w:lsdException w:name="Medium List 2 Accent 6" w:uiPriority="66"/>
+    <w:lsdException w:name="Medium Grid 1 Accent 6" w:uiPriority="67"/>
+    <w:lsdException w:name="Medium Grid 2 Accent 6" w:uiPriority="68"/>
+    <w:lsdException w:name="Medium Grid 3 Accent 6" w:uiPriority="69"/>
+    <w:lsdException w:name="Dark List Accent 6" w:uiPriority="70"/>
+    <w:lsdException w:name="Colorful Shading Accent 6" w:uiPriority="71"/>
+    <w:lsdException w:name="Colorful List Accent 6" w:uiPriority="72"/>
+    <w:lsdException w:name="Colorful Grid Accent 6" w:uiPriority="73"/>
+    <w:lsdException w:name="Subtle Emphasis" w:uiPriority="19" w:qFormat="1"/>
+    <w:lsdException w:name="Intense Emphasis" w:uiPriority="21" w:qFormat="1"/>
+    <w:lsdException w:name="Subtle Reference" w:uiPriority="31" w:qFormat="1"/>
+    <w:lsdException w:name="Intense Reference" w:uiPriority="32" w:qFormat="1"/>
+    <w:lsdException w:name="Book Title" w:uiPriority="33" w:qFormat="1"/>
+    <w:lsdException w:name="Bibliography" w:semiHidden="1" w:uiPriority="37" w:unhideWhenUsed="1"/>
+    <w:lsdException w:name="TOC Heading" w:semiHidden="1" w:uiPriority="39" w:unhideWhenUsed="1" w:qFormat="1"/>
+    <w:lsdException w:name="Plain Table 1" w:uiPriority="41"/>
+    <w:lsdException w:name="Plain Table 2" w:uiPriority="42"/>
+    <w:lsdException w:name="Plain Table 3" w:uiPriority="43"/>
+    <w:lsdException w:name="Plain Table 4" w:uiPriority="44"/>
+    <w:lsdException w:name="Plain Table 5" w:uiPriority="45"/>
+    <w:lsdException w:name="Grid Table Light" w:uiPriority="40"/>
+    <w:lsdException w:name="Grid Table 1 Light" w:uiPriority="46"/>
+    <w:lsdException w:name="Grid Table 2" w:uiPriority="47"/>
+    <w:lsdException w:name="Grid Table 3" w:uiPriority="48"/>
+    <w:lsdException w:name="Grid Table 4" w:uiPriority="49"/>
+    <w:lsdException w:name="Grid Table 5 Dark" w:uiPriority="50"/>
+    <w:lsdException w:name="Grid Table 6 Colorful" w:uiPriority="51"/>
+    <w:lsdException w:name="Grid Table 7 Colorful" w:uiPriority="52"/>
+    <w:lsdException w:name="Grid Table 1 Light Accent 1" w:uiPriority="46"/>
+    <w:lsdException w:name="Grid Table 2 Accent 1" w:uiPriority="47"/>
+    <w:lsdException w:name="Grid Table 3 Accent 1" w:uiPriority="48"/>
+    <w:lsdException w:name="Grid Table 4 Accent 1" w:uiPriority="49"/>
+    <w:lsdException w:name="Grid Table 5 Dark Accent 1" w:uiPriority="50"/>
+    <w:lsdException w:name="Grid Table 6 Colorful Accent 1" w:uiPriority="51"/>
+    <w:lsdException w:name="Grid Table 7 Colorful Accent 1" w:uiPriority="52"/>
+    <w:lsdException w:name="Grid Table 1 Light Accent 2" w:uiPriority="46"/>
+    <w:lsdException w:name="Grid Table 2 Accent 2" w:uiPriority="47"/>
+    <w:lsdException w:name="Grid Table 3 Accent 2" w:uiPriority="48"/>
+    <w:lsdException w:name="Grid Table 4 Accent 2" w:uiPriority="49"/>
+    <w:lsdException w:name="Grid Table 5 Dark Accent 2" w:uiPriority="50"/>
+    <w:lsdException w:name="Grid Table 6 Colorful Accent 2" w:uiPriority="51"/>
+    <w:lsdException w:name="Grid Table 7 Colorful Accent 2" w:uiPriority="52"/>
+    <w:lsdException w:name="Grid Table 1 Light Accent 3" w:uiPriority="46"/>
+    <w:lsdException w:name="Grid Table 2 Accent 3" w:uiPriority="47"/>
+    <w:lsdException w:name="Grid Table 3 Accent 3" w:uiPriority="48"/>
+    <w:lsdException w:name="Grid Table 4 Accent 3" w:uiPriority="49"/>
+    <w:lsdException w:name="Grid Table 5 Dark Accent 3" w:uiPriority="50"/>
+    <w:lsdException w:name="Grid Table 6 Colorful Accent 3" w:uiPriority="51"/>
+    <w:lsdException w:name="Grid Table 7 Colorful Accent 3" w:uiPriority="52"/>
+    <w:lsdException w:name="Grid Table 1 Light Accent 4" w:uiPriority="46"/>
+    <w:lsdException w:name="Grid Table 2 Accent 4" w:uiPriority="47"/>
+    <w:lsdException w:name="Grid Table 3 Accent 4" w:uiPriority="48"/>
+    <w:lsdException w:name="Grid Table 4 Accent 4" w:uiPriority="49"/>
+    <w:lsdException w:name="Grid Table 5 Dark Accent 4" w:uiPriority="50"/>
+    <w:lsdException w:name="Grid Table 6 Colorful Accent 4" w:uiPriority="51"/>
+    <w:lsdException w:name="Grid Table 7 Colorful Accent 4" w:uiPriority="52"/>
+    <w:lsdException w:name="Grid Table 1 Light Accent 5" w:uiPriority="46"/>
+    <w:lsdException w:name="Grid Table 2 Accent 5" w:uiPriority="47"/>
+    <w:lsdException w:name="Grid Table 3 Accent 5" w:uiPriority="48"/>
+    <w:lsdException w:name="Grid Table 4 Accent 5" w:uiPriority="49"/>
+    <w:lsdException w:name="Grid Table 5 Dark Accent 5" w:uiPriority="50"/>
+    <w:lsdException w:name="Grid Table 6 Colorful Accent 5" w:uiPriority="51"/>
+    <w:lsdException w:name="Grid Table 7 Colorful Accent 5" w:uiPriority="52"/>
+    <w:lsdException w:name="Grid Table 1 Light Accent 6" w:uiPriority="46"/>
+    <w:lsdException w:name="Grid Table 2 Accent 6" w:uiPriority="47"/>
+    <w:lsdException w:name="Grid Table 3 Accent 6" w:uiPriority="48"/>
+    <w:lsdException w:name="Grid Table 4 Accent 6" w:uiPriority="49"/>
+    <w:lsdException w:name="Grid Table 5 Dark Accent 6" w:uiPriority="50"/>
+    <w:lsdException w:name="Grid Table 6 Colorful Accent 6" w:uiPriority="51"/>
+    <w:lsdException w:name="Grid Table 7 Colorful Accent 6" w:uiPriority="52"/>
+    <w:lsdException w:name="List Table 1 Light" w:uiPriority="46"/>
+    <w:lsdException w:name="List Table 2" w:uiPriority="47"/>
+    <w:lsdException w:name="List Table 3" w:uiPriority="48"/>
+    <w:lsdException w:name="List Table 4" w:uiPriority="49"/>
+    <w:lsdException w:name="List Table 5 Dark" w:uiPriority="50"/>
+    <w:lsdException w:name="List Table 6 Colorful" w:uiPriority="51"/>
+    <w:lsdException w:name="List Table 7 Colorful" w:uiPriority="52"/>
+    <w:lsdException w:name="List Table 1 Light Accent 1" w:uiPriority="46"/>
+    <w:lsdException w:name="List Table 2 Accent 1" w:uiPriority="47"/>
+    <w:lsdException w:name="List Table 3 Accent 1" w:uiPriority="48"/>
+    <w:lsdException w:name="List Table 4 Accent 1" w:uiPriority="49"/>
+    <w:lsdException w:name="List Table 5 Dark Accent 1" w:uiPriority="50"/>
+    <w:lsdException w:name="List Table 6 Colorful Accent 1" w:uiPriority="51"/>
+    <w:lsdException w:name="List Table 7 Colorful Accent 1" w:uiPriority="52"/>
+    <w:lsdException w:name="List Table 1 Light Accent 2" w:uiPriority="46"/>
+    <w:lsdException w:name="List Table 2 Accent 2" w:uiPriority="47"/>
+    <w:lsdException w:name="List Table 3 Accent 2" w:uiPriority="48"/>
+    <w:lsdException w:name="List Table 4 Accent 2" w:uiPriority="49"/>
+    <w:lsdException w:name="List Table 5 Dark Accent 2" w:uiPriority="50"/>
+    <w:lsdException w:name="List Table 6 Colorful Accent 2" w:uiPriority="51"/>
+    <w:lsdException w:name="List Table 7 Colorful Accent 2" w:uiPriority="52"/>
+    <w:lsdException w:name="List Table 1 Light Accent 3" w:uiPriority="46"/>
+    <w:lsdException w:name="List Table 2 Accent 3" w:uiPriority="47"/>
+    <w:lsdException w:name="List Table 3 Accent 3" w:uiPriority="48"/>
+    <w:lsdException w:name="List Table 4 Accent 3" w:uiPriority="49"/>
+    <w:lsdException w:name="List Table 5 Dark Accent 3" w:uiPriority="50"/>
+    <w:lsdException w:name="List Table 6 Colorful Accent 3" w:uiPriority="51"/>
+    <w:lsdException w:name="List Table 7 Colorful Accent 3" w:uiPriority="52"/>
+    <w:lsdException w:name="List Table 1 Light Accent 4" w:uiPriority="46"/>
+    <w:lsdException w:name="List Table 2 Accent 4" w:uiPriority="47"/>
+    <w:lsdException w:name="List Table 3 Accent 4" w:uiPriority="48"/>
+    <w:lsdException w:name="List Table 4 Accent 4" w:uiPriority="49"/>
+    <w:lsdException w:name="List Table 5 Dark Accent 4" w:uiPriority="50"/>
+    <w:lsdException w:name="List Table 6 Colorful Accent 4" w:uiPriority="51"/>
+    <w:lsdException w:name="List Table 7 Colorful Accent 4" w:uiPriority="52"/>
+    <w:lsdException w:name="List Table 1 Light Accent 5" w:uiPriority="46"/>
+    <w:lsdException w:name="List Table 2 Accent 5" w:uiPriority="47"/>
+    <w:lsdException w:name="List Table 3 Accent 5" w:uiPriority="48"/>
+    <w:lsdException w:name="List Table 4 Accent 5" w:uiPriority="49"/>
+    <w:lsdException w:name="List Table 5 Dark Accent 5" w:uiPriority="50"/>
+    <w:lsdException w:name="List Table 6 Colorful Accent 5" w:uiPriority="51"/>
+    <w:lsdException w:name="List Table 7 Colorful Accent 5" w:uiPriority="52"/>
+    <w:lsdException w:name="List Table 1 Light Accent 6" w:uiPriority="46"/>
+    <w:lsdException w:name="List Table 2 Accent 6" w:uiPriority="47"/>
+    <w:lsdException w:name="List Table 3 Accent 6" w:uiPriority="48"/>
+    <w:lsdException w:name="List Table 4 Accent 6" w:uiPriority="49"/>
+    <w:lsdException w:name="List Table 5 Dark Accent 6" w:uiPriority="50"/>
+    <w:lsdException w:name="List Table 6 Colorful Accent 6" w:uiPriority="51"/>
+    <w:lsdException w:name="List Table 7 Colorful Accent 6" w:uiPriority="52"/>
+    <w:lsdException w:name="Mention" w:semiHidden="1" w:unhideWhenUsed="1"/>
+    <w:lsdException w:name="Smart Hyperlink" w:semiHidden="1" w:unhideWhenUsed="1"/>
+    <w:lsdException w:name="Hashtag" w:semiHidden="1" w:unhideWhenUsed="1"/>
+    <w:lsdException w:name="Unresolved Mention" w:semiHidden="1" w:unhideWhenUsed="1"/>
+    <w:lsdException w:name="Smart Link" w:semiHidden="1" w:unhideWhenUsed="1"/>
   </w:latentStyles>
   <w:style w:type="paragraph" w:default="1" w:styleId="a">
     <w:name w:val="Normal"/>

</xml_diff>